<commit_message>
Added styling to the final report
</commit_message>
<xml_diff>
--- a/Final Report/Final Project-Project Proposal - Driver Safety and Drowsiness Detection Simulation.docx
+++ b/Final Report/Final Project-Project Proposal - Driver Safety and Drowsiness Detection Simulation.docx
@@ -18,7 +18,7 @@
           <w:szCs w:val="24"/>
         </w:rPr>
         <w:drawing>
-          <wp:inline distT="0" distB="0" distL="0" distR="0" wp14:anchorId="69E23399" wp14:editId="25E271CA">
+          <wp:inline distT="0" distB="0" distL="0" distR="0" wp14:anchorId="70B28050" wp14:editId="0AF17C12">
             <wp:extent cx="733425" cy="1209675"/>
             <wp:effectExtent l="0" t="0" r="9525" b="9525"/>
             <wp:docPr id="2" name="Picture 2" descr="MIT Award smal(bw)"/>
@@ -236,7 +236,27 @@
           <w:sz w:val="28"/>
           <w:szCs w:val="23"/>
         </w:rPr>
-        <w:t>PROJECT PROPOSAL</w:t>
+        <w:t xml:space="preserve">FINAL </w:t>
+      </w:r>
+      <w:r>
+        <w:rPr>
+          <w:rFonts w:ascii="Times New Roman" w:eastAsia="Calibri" w:hAnsi="Times New Roman" w:cs="Times New Roman"/>
+          <w:b/>
+          <w:color w:val="000000"/>
+          <w:sz w:val="28"/>
+          <w:szCs w:val="23"/>
+        </w:rPr>
+        <w:t>PROJECT</w:t>
+      </w:r>
+      <w:r>
+        <w:rPr>
+          <w:rFonts w:ascii="Times New Roman" w:eastAsia="Calibri" w:hAnsi="Times New Roman" w:cs="Times New Roman"/>
+          <w:b/>
+          <w:color w:val="000000"/>
+          <w:sz w:val="28"/>
+          <w:szCs w:val="23"/>
+        </w:rPr>
+        <w:t xml:space="preserve"> REPORT</w:t>
       </w:r>
     </w:p>
     <w:p>
@@ -594,7 +614,15 @@
                 <w:b/>
                 <w:szCs w:val="24"/>
               </w:rPr>
-              <w:t>28</w:t>
+              <w:t>2</w:t>
+            </w:r>
+            <w:r>
+              <w:rPr>
+                <w:rFonts w:ascii="Arial" w:hAnsi="Arial" w:cs="Arial"/>
+                <w:b/>
+                <w:szCs w:val="24"/>
+              </w:rPr>
+              <w:t>5</w:t>
             </w:r>
             <w:r>
               <w:rPr>
@@ -611,7 +639,15 @@
                 <w:b/>
                 <w:szCs w:val="24"/>
               </w:rPr>
-              <w:t xml:space="preserve"> May 2018</w:t>
+              <w:t xml:space="preserve"> June</w:t>
+            </w:r>
+            <w:r>
+              <w:rPr>
+                <w:rFonts w:ascii="Arial" w:hAnsi="Arial" w:cs="Arial"/>
+                <w:b/>
+                <w:szCs w:val="24"/>
+              </w:rPr>
+              <w:t xml:space="preserve"> 2018</w:t>
             </w:r>
           </w:p>
         </w:tc>
@@ -959,7 +995,7 @@
         <w:pStyle w:val="Heading1"/>
         <w:spacing w:after="0"/>
       </w:pPr>
-      <w:bookmarkStart w:id="1" w:name="_Toc517627497"/>
+      <w:bookmarkStart w:id="1" w:name="_Toc517628573"/>
       <w:r>
         <w:lastRenderedPageBreak/>
         <w:t>TABLE OF CONTENTS</w:t>
@@ -1014,7 +1050,7 @@
           <w:r>
             <w:fldChar w:fldCharType="separate"/>
           </w:r>
-          <w:hyperlink w:anchor="_Toc517627497" w:history="1">
+          <w:hyperlink w:anchor="_Toc517628573" w:history="1">
             <w:r>
               <w:rPr>
                 <w:rStyle w:val="Hyperlink"/>
@@ -1041,7 +1077,7 @@
                 <w:noProof/>
                 <w:webHidden/>
               </w:rPr>
-              <w:instrText xml:space="preserve"> PAGEREF _Toc517627497 \h </w:instrText>
+              <w:instrText xml:space="preserve"> PAGEREF _Toc517628573 \h </w:instrText>
             </w:r>
             <w:r>
               <w:rPr>
@@ -1084,7 +1120,7 @@
               <w:lang w:val="en-GB" w:eastAsia="en-GB"/>
             </w:rPr>
           </w:pPr>
-          <w:hyperlink w:anchor="_Toc517627498" w:history="1">
+          <w:hyperlink w:anchor="_Toc517628574" w:history="1">
             <w:r>
               <w:rPr>
                 <w:rStyle w:val="Hyperlink"/>
@@ -1111,7 +1147,7 @@
                 <w:noProof/>
                 <w:webHidden/>
               </w:rPr>
-              <w:instrText xml:space="preserve"> PAGEREF _Toc517627498 \h </w:instrText>
+              <w:instrText xml:space="preserve"> PAGEREF _Toc517628574 \h </w:instrText>
             </w:r>
             <w:r>
               <w:rPr>
@@ -1154,7 +1190,7 @@
               <w:lang w:val="en-GB" w:eastAsia="en-GB"/>
             </w:rPr>
           </w:pPr>
-          <w:hyperlink w:anchor="_Toc517627499" w:history="1">
+          <w:hyperlink w:anchor="_Toc517628575" w:history="1">
             <w:r>
               <w:rPr>
                 <w:rStyle w:val="Hyperlink"/>
@@ -1181,7 +1217,7 @@
                 <w:noProof/>
                 <w:webHidden/>
               </w:rPr>
-              <w:instrText xml:space="preserve"> PAGEREF _Toc517627499 \h </w:instrText>
+              <w:instrText xml:space="preserve"> PAGEREF _Toc517628575 \h </w:instrText>
             </w:r>
             <w:r>
               <w:rPr>
@@ -1224,7 +1260,7 @@
               <w:lang w:val="en-GB" w:eastAsia="en-GB"/>
             </w:rPr>
           </w:pPr>
-          <w:hyperlink w:anchor="_Toc517627500" w:history="1">
+          <w:hyperlink w:anchor="_Toc517628576" w:history="1">
             <w:r>
               <w:rPr>
                 <w:rStyle w:val="Hyperlink"/>
@@ -1251,7 +1287,7 @@
                 <w:noProof/>
                 <w:webHidden/>
               </w:rPr>
-              <w:instrText xml:space="preserve"> PAGEREF _Toc517627500 \h </w:instrText>
+              <w:instrText xml:space="preserve"> PAGEREF _Toc517628576 \h </w:instrText>
             </w:r>
             <w:r>
               <w:rPr>
@@ -1294,7 +1330,7 @@
               <w:lang w:val="en-GB" w:eastAsia="en-GB"/>
             </w:rPr>
           </w:pPr>
-          <w:hyperlink w:anchor="_Toc517627501" w:history="1">
+          <w:hyperlink w:anchor="_Toc517628577" w:history="1">
             <w:r>
               <w:rPr>
                 <w:rStyle w:val="Hyperlink"/>
@@ -1321,7 +1357,7 @@
                 <w:noProof/>
                 <w:webHidden/>
               </w:rPr>
-              <w:instrText xml:space="preserve"> PAGEREF _Toc517627501 \h </w:instrText>
+              <w:instrText xml:space="preserve"> PAGEREF _Toc517628577 \h </w:instrText>
             </w:r>
             <w:r>
               <w:rPr>
@@ -1364,7 +1400,7 @@
               <w:lang w:val="en-GB" w:eastAsia="en-GB"/>
             </w:rPr>
           </w:pPr>
-          <w:hyperlink w:anchor="_Toc517627502" w:history="1">
+          <w:hyperlink w:anchor="_Toc517628578" w:history="1">
             <w:r>
               <w:rPr>
                 <w:rStyle w:val="Hyperlink"/>
@@ -1391,7 +1427,7 @@
                 <w:noProof/>
                 <w:webHidden/>
               </w:rPr>
-              <w:instrText xml:space="preserve"> PAGEREF _Toc517627502 \h </w:instrText>
+              <w:instrText xml:space="preserve"> PAGEREF _Toc517628578 \h </w:instrText>
             </w:r>
             <w:r>
               <w:rPr>
@@ -1434,7 +1470,7 @@
               <w:lang w:val="en-GB" w:eastAsia="en-GB"/>
             </w:rPr>
           </w:pPr>
-          <w:hyperlink w:anchor="_Toc517627503" w:history="1">
+          <w:hyperlink w:anchor="_Toc517628579" w:history="1">
             <w:r>
               <w:rPr>
                 <w:rStyle w:val="Hyperlink"/>
@@ -1461,7 +1497,7 @@
                 <w:noProof/>
                 <w:webHidden/>
               </w:rPr>
-              <w:instrText xml:space="preserve"> PAGEREF _Toc517627503 \h </w:instrText>
+              <w:instrText xml:space="preserve"> PAGEREF _Toc517628579 \h </w:instrText>
             </w:r>
             <w:r>
               <w:rPr>
@@ -1504,7 +1540,7 @@
               <w:lang w:val="en-GB" w:eastAsia="en-GB"/>
             </w:rPr>
           </w:pPr>
-          <w:hyperlink w:anchor="_Toc517627504" w:history="1">
+          <w:hyperlink w:anchor="_Toc517628580" w:history="1">
             <w:r>
               <w:rPr>
                 <w:rStyle w:val="Hyperlink"/>
@@ -1531,7 +1567,7 @@
                 <w:noProof/>
                 <w:webHidden/>
               </w:rPr>
-              <w:instrText xml:space="preserve"> PAGEREF _Toc517627504 \h </w:instrText>
+              <w:instrText xml:space="preserve"> PAGEREF _Toc517628580 \h </w:instrText>
             </w:r>
             <w:r>
               <w:rPr>
@@ -1574,7 +1610,7 @@
               <w:lang w:val="en-GB" w:eastAsia="en-GB"/>
             </w:rPr>
           </w:pPr>
-          <w:hyperlink w:anchor="_Toc517627505" w:history="1">
+          <w:hyperlink w:anchor="_Toc517628581" w:history="1">
             <w:r>
               <w:rPr>
                 <w:rStyle w:val="Hyperlink"/>
@@ -1601,7 +1637,7 @@
                 <w:noProof/>
                 <w:webHidden/>
               </w:rPr>
-              <w:instrText xml:space="preserve"> PAGEREF _Toc517627505 \h </w:instrText>
+              <w:instrText xml:space="preserve"> PAGEREF _Toc517628581 \h </w:instrText>
             </w:r>
             <w:r>
               <w:rPr>
@@ -1644,7 +1680,7 @@
               <w:lang w:val="en-GB" w:eastAsia="en-GB"/>
             </w:rPr>
           </w:pPr>
-          <w:hyperlink w:anchor="_Toc517627506" w:history="1">
+          <w:hyperlink w:anchor="_Toc517628582" w:history="1">
             <w:r>
               <w:rPr>
                 <w:rStyle w:val="Hyperlink"/>
@@ -1671,7 +1707,7 @@
                 <w:noProof/>
                 <w:webHidden/>
               </w:rPr>
-              <w:instrText xml:space="preserve"> PAGEREF _Toc517627506 \h </w:instrText>
+              <w:instrText xml:space="preserve"> PAGEREF _Toc517628582 \h </w:instrText>
             </w:r>
             <w:r>
               <w:rPr>
@@ -1714,7 +1750,7 @@
               <w:lang w:val="en-GB" w:eastAsia="en-GB"/>
             </w:rPr>
           </w:pPr>
-          <w:hyperlink w:anchor="_Toc517627507" w:history="1">
+          <w:hyperlink w:anchor="_Toc517628583" w:history="1">
             <w:r>
               <w:rPr>
                 <w:rStyle w:val="Hyperlink"/>
@@ -1741,7 +1777,7 @@
                 <w:noProof/>
                 <w:webHidden/>
               </w:rPr>
-              <w:instrText xml:space="preserve"> PAGEREF _Toc517627507 \h </w:instrText>
+              <w:instrText xml:space="preserve"> PAGEREF _Toc517628583 \h </w:instrText>
             </w:r>
             <w:r>
               <w:rPr>
@@ -1784,7 +1820,7 @@
               <w:lang w:val="en-GB" w:eastAsia="en-GB"/>
             </w:rPr>
           </w:pPr>
-          <w:hyperlink w:anchor="_Toc517627508" w:history="1">
+          <w:hyperlink w:anchor="_Toc517628584" w:history="1">
             <w:r>
               <w:rPr>
                 <w:rStyle w:val="Hyperlink"/>
@@ -1811,7 +1847,7 @@
                 <w:noProof/>
                 <w:webHidden/>
               </w:rPr>
-              <w:instrText xml:space="preserve"> PAGEREF _Toc517627508 \h </w:instrText>
+              <w:instrText xml:space="preserve"> PAGEREF _Toc517628584 \h </w:instrText>
             </w:r>
             <w:r>
               <w:rPr>
@@ -1854,7 +1890,7 @@
               <w:lang w:val="en-GB" w:eastAsia="en-GB"/>
             </w:rPr>
           </w:pPr>
-          <w:hyperlink w:anchor="_Toc517627509" w:history="1">
+          <w:hyperlink w:anchor="_Toc517628585" w:history="1">
             <w:r>
               <w:rPr>
                 <w:rStyle w:val="Hyperlink"/>
@@ -1881,7 +1917,7 @@
                 <w:noProof/>
                 <w:webHidden/>
               </w:rPr>
-              <w:instrText xml:space="preserve"> PAGEREF _Toc517627509 \h </w:instrText>
+              <w:instrText xml:space="preserve"> PAGEREF _Toc517628585 \h </w:instrText>
             </w:r>
             <w:r>
               <w:rPr>
@@ -1924,7 +1960,7 @@
               <w:lang w:val="en-GB" w:eastAsia="en-GB"/>
             </w:rPr>
           </w:pPr>
-          <w:hyperlink w:anchor="_Toc517627510" w:history="1">
+          <w:hyperlink w:anchor="_Toc517628586" w:history="1">
             <w:r>
               <w:rPr>
                 <w:rStyle w:val="Hyperlink"/>
@@ -1951,7 +1987,7 @@
                 <w:noProof/>
                 <w:webHidden/>
               </w:rPr>
-              <w:instrText xml:space="preserve"> PAGEREF _Toc517627510 \h </w:instrText>
+              <w:instrText xml:space="preserve"> PAGEREF _Toc517628586 \h </w:instrText>
             </w:r>
             <w:r>
               <w:rPr>
@@ -1994,7 +2030,7 @@
               <w:lang w:val="en-GB" w:eastAsia="en-GB"/>
             </w:rPr>
           </w:pPr>
-          <w:hyperlink w:anchor="_Toc517627511" w:history="1">
+          <w:hyperlink w:anchor="_Toc517628587" w:history="1">
             <w:r>
               <w:rPr>
                 <w:rStyle w:val="Hyperlink"/>
@@ -2021,7 +2057,7 @@
                 <w:noProof/>
                 <w:webHidden/>
               </w:rPr>
-              <w:instrText xml:space="preserve"> PAGEREF _Toc517627511 \h </w:instrText>
+              <w:instrText xml:space="preserve"> PAGEREF _Toc517628587 \h </w:instrText>
             </w:r>
             <w:r>
               <w:rPr>
@@ -2064,7 +2100,7 @@
               <w:lang w:val="en-GB" w:eastAsia="en-GB"/>
             </w:rPr>
           </w:pPr>
-          <w:hyperlink w:anchor="_Toc517627512" w:history="1">
+          <w:hyperlink w:anchor="_Toc517628588" w:history="1">
             <w:r>
               <w:rPr>
                 <w:rStyle w:val="Hyperlink"/>
@@ -2091,7 +2127,7 @@
                 <w:noProof/>
                 <w:webHidden/>
               </w:rPr>
-              <w:instrText xml:space="preserve"> PAGEREF _Toc517627512 \h </w:instrText>
+              <w:instrText xml:space="preserve"> PAGEREF _Toc517628588 \h </w:instrText>
             </w:r>
             <w:r>
               <w:rPr>
@@ -2134,7 +2170,7 @@
               <w:lang w:val="en-GB" w:eastAsia="en-GB"/>
             </w:rPr>
           </w:pPr>
-          <w:hyperlink w:anchor="_Toc517627513" w:history="1">
+          <w:hyperlink w:anchor="_Toc517628589" w:history="1">
             <w:r>
               <w:rPr>
                 <w:rStyle w:val="Hyperlink"/>
@@ -2161,7 +2197,7 @@
                 <w:noProof/>
                 <w:webHidden/>
               </w:rPr>
-              <w:instrText xml:space="preserve"> PAGEREF _Toc517627513 \h </w:instrText>
+              <w:instrText xml:space="preserve"> PAGEREF _Toc517628589 \h </w:instrText>
             </w:r>
             <w:r>
               <w:rPr>
@@ -2204,7 +2240,7 @@
               <w:lang w:val="en-GB" w:eastAsia="en-GB"/>
             </w:rPr>
           </w:pPr>
-          <w:hyperlink w:anchor="_Toc517627514" w:history="1">
+          <w:hyperlink w:anchor="_Toc517628590" w:history="1">
             <w:r>
               <w:rPr>
                 <w:rStyle w:val="Hyperlink"/>
@@ -2231,7 +2267,7 @@
                 <w:noProof/>
                 <w:webHidden/>
               </w:rPr>
-              <w:instrText xml:space="preserve"> PAGEREF _Toc517627514 \h </w:instrText>
+              <w:instrText xml:space="preserve"> PAGEREF _Toc517628590 \h </w:instrText>
             </w:r>
             <w:r>
               <w:rPr>
@@ -2274,7 +2310,7 @@
               <w:lang w:val="en-GB" w:eastAsia="en-GB"/>
             </w:rPr>
           </w:pPr>
-          <w:hyperlink w:anchor="_Toc517627515" w:history="1">
+          <w:hyperlink w:anchor="_Toc517628591" w:history="1">
             <w:r>
               <w:rPr>
                 <w:rStyle w:val="Hyperlink"/>
@@ -2301,7 +2337,7 @@
                 <w:noProof/>
                 <w:webHidden/>
               </w:rPr>
-              <w:instrText xml:space="preserve"> PAGEREF _Toc517627515 \h </w:instrText>
+              <w:instrText xml:space="preserve"> PAGEREF _Toc517628591 \h </w:instrText>
             </w:r>
             <w:r>
               <w:rPr>
@@ -2344,7 +2380,7 @@
               <w:lang w:val="en-GB" w:eastAsia="en-GB"/>
             </w:rPr>
           </w:pPr>
-          <w:hyperlink w:anchor="_Toc517627516" w:history="1">
+          <w:hyperlink w:anchor="_Toc517628592" w:history="1">
             <w:r>
               <w:rPr>
                 <w:rStyle w:val="Hyperlink"/>
@@ -2371,7 +2407,7 @@
                 <w:noProof/>
                 <w:webHidden/>
               </w:rPr>
-              <w:instrText xml:space="preserve"> PAGEREF _Toc517627516 \h </w:instrText>
+              <w:instrText xml:space="preserve"> PAGEREF _Toc517628592 \h </w:instrText>
             </w:r>
             <w:r>
               <w:rPr>
@@ -2414,7 +2450,7 @@
               <w:lang w:val="en-GB" w:eastAsia="en-GB"/>
             </w:rPr>
           </w:pPr>
-          <w:hyperlink w:anchor="_Toc517627517" w:history="1">
+          <w:hyperlink w:anchor="_Toc517628593" w:history="1">
             <w:r>
               <w:rPr>
                 <w:rStyle w:val="Hyperlink"/>
@@ -2441,7 +2477,7 @@
                 <w:noProof/>
                 <w:webHidden/>
               </w:rPr>
-              <w:instrText xml:space="preserve"> PAGEREF _Toc517627517 \h </w:instrText>
+              <w:instrText xml:space="preserve"> PAGEREF _Toc517628593 \h </w:instrText>
             </w:r>
             <w:r>
               <w:rPr>
@@ -2484,7 +2520,7 @@
               <w:lang w:val="en-GB" w:eastAsia="en-GB"/>
             </w:rPr>
           </w:pPr>
-          <w:hyperlink w:anchor="_Toc517627518" w:history="1">
+          <w:hyperlink w:anchor="_Toc517628594" w:history="1">
             <w:r>
               <w:rPr>
                 <w:rStyle w:val="Hyperlink"/>
@@ -2511,7 +2547,7 @@
                 <w:noProof/>
                 <w:webHidden/>
               </w:rPr>
-              <w:instrText xml:space="preserve"> PAGEREF _Toc517627518 \h </w:instrText>
+              <w:instrText xml:space="preserve"> PAGEREF _Toc517628594 \h </w:instrText>
             </w:r>
             <w:r>
               <w:rPr>
@@ -2554,7 +2590,7 @@
               <w:lang w:val="en-GB" w:eastAsia="en-GB"/>
             </w:rPr>
           </w:pPr>
-          <w:hyperlink w:anchor="_Toc517627519" w:history="1">
+          <w:hyperlink w:anchor="_Toc517628595" w:history="1">
             <w:r>
               <w:rPr>
                 <w:rStyle w:val="Hyperlink"/>
@@ -2581,7 +2617,7 @@
                 <w:noProof/>
                 <w:webHidden/>
               </w:rPr>
-              <w:instrText xml:space="preserve"> PAGEREF _Toc517627519 \h </w:instrText>
+              <w:instrText xml:space="preserve"> PAGEREF _Toc517628595 \h </w:instrText>
             </w:r>
             <w:r>
               <w:rPr>
@@ -2624,7 +2660,7 @@
               <w:lang w:val="en-GB" w:eastAsia="en-GB"/>
             </w:rPr>
           </w:pPr>
-          <w:hyperlink w:anchor="_Toc517627520" w:history="1">
+          <w:hyperlink w:anchor="_Toc517628596" w:history="1">
             <w:r>
               <w:rPr>
                 <w:rStyle w:val="Hyperlink"/>
@@ -2651,7 +2687,7 @@
                 <w:noProof/>
                 <w:webHidden/>
               </w:rPr>
-              <w:instrText xml:space="preserve"> PAGEREF _Toc517627520 \h </w:instrText>
+              <w:instrText xml:space="preserve"> PAGEREF _Toc517628596 \h </w:instrText>
             </w:r>
             <w:r>
               <w:rPr>
@@ -2694,7 +2730,7 @@
               <w:lang w:val="en-GB" w:eastAsia="en-GB"/>
             </w:rPr>
           </w:pPr>
-          <w:hyperlink w:anchor="_Toc517627521" w:history="1">
+          <w:hyperlink w:anchor="_Toc517628597" w:history="1">
             <w:r>
               <w:rPr>
                 <w:rStyle w:val="Hyperlink"/>
@@ -2721,7 +2757,7 @@
                 <w:noProof/>
                 <w:webHidden/>
               </w:rPr>
-              <w:instrText xml:space="preserve"> PAGEREF _Toc517627521 \h </w:instrText>
+              <w:instrText xml:space="preserve"> PAGEREF _Toc517628597 \h </w:instrText>
             </w:r>
             <w:r>
               <w:rPr>
@@ -2764,7 +2800,7 @@
               <w:lang w:val="en-GB" w:eastAsia="en-GB"/>
             </w:rPr>
           </w:pPr>
-          <w:hyperlink w:anchor="_Toc517627522" w:history="1">
+          <w:hyperlink w:anchor="_Toc517628598" w:history="1">
             <w:r>
               <w:rPr>
                 <w:rStyle w:val="Hyperlink"/>
@@ -2791,7 +2827,7 @@
                 <w:noProof/>
                 <w:webHidden/>
               </w:rPr>
-              <w:instrText xml:space="preserve"> PAGEREF _Toc517627522 \h </w:instrText>
+              <w:instrText xml:space="preserve"> PAGEREF _Toc517628598 \h </w:instrText>
             </w:r>
             <w:r>
               <w:rPr>
@@ -2834,7 +2870,7 @@
               <w:lang w:val="en-GB" w:eastAsia="en-GB"/>
             </w:rPr>
           </w:pPr>
-          <w:hyperlink w:anchor="_Toc517627523" w:history="1">
+          <w:hyperlink w:anchor="_Toc517628599" w:history="1">
             <w:r>
               <w:rPr>
                 <w:rStyle w:val="Hyperlink"/>
@@ -2861,7 +2897,7 @@
                 <w:noProof/>
                 <w:webHidden/>
               </w:rPr>
-              <w:instrText xml:space="preserve"> PAGEREF _Toc517627523 \h </w:instrText>
+              <w:instrText xml:space="preserve"> PAGEREF _Toc517628599 \h </w:instrText>
             </w:r>
             <w:r>
               <w:rPr>
@@ -2904,7 +2940,7 @@
               <w:lang w:val="en-GB" w:eastAsia="en-GB"/>
             </w:rPr>
           </w:pPr>
-          <w:hyperlink w:anchor="_Toc517627524" w:history="1">
+          <w:hyperlink w:anchor="_Toc517628600" w:history="1">
             <w:r>
               <w:rPr>
                 <w:rStyle w:val="Hyperlink"/>
@@ -2931,7 +2967,7 @@
                 <w:noProof/>
                 <w:webHidden/>
               </w:rPr>
-              <w:instrText xml:space="preserve"> PAGEREF _Toc517627524 \h </w:instrText>
+              <w:instrText xml:space="preserve"> PAGEREF _Toc517628600 \h </w:instrText>
             </w:r>
             <w:r>
               <w:rPr>
@@ -2974,7 +3010,7 @@
               <w:lang w:val="en-GB" w:eastAsia="en-GB"/>
             </w:rPr>
           </w:pPr>
-          <w:hyperlink w:anchor="_Toc517627525" w:history="1">
+          <w:hyperlink w:anchor="_Toc517628601" w:history="1">
             <w:r>
               <w:rPr>
                 <w:rStyle w:val="Hyperlink"/>
@@ -3001,7 +3037,7 @@
                 <w:noProof/>
                 <w:webHidden/>
               </w:rPr>
-              <w:instrText xml:space="preserve"> PAGEREF _Toc517627525 \h </w:instrText>
+              <w:instrText xml:space="preserve"> PAGEREF _Toc517628601 \h </w:instrText>
             </w:r>
             <w:r>
               <w:rPr>
@@ -3044,7 +3080,7 @@
               <w:lang w:val="en-GB" w:eastAsia="en-GB"/>
             </w:rPr>
           </w:pPr>
-          <w:hyperlink w:anchor="_Toc517627526" w:history="1">
+          <w:hyperlink w:anchor="_Toc517628602" w:history="1">
             <w:r>
               <w:rPr>
                 <w:rStyle w:val="Hyperlink"/>
@@ -3071,7 +3107,7 @@
                 <w:noProof/>
                 <w:webHidden/>
               </w:rPr>
-              <w:instrText xml:space="preserve"> PAGEREF _Toc517627526 \h </w:instrText>
+              <w:instrText xml:space="preserve"> PAGEREF _Toc517628602 \h </w:instrText>
             </w:r>
             <w:r>
               <w:rPr>
@@ -3114,7 +3150,7 @@
               <w:lang w:val="en-GB" w:eastAsia="en-GB"/>
             </w:rPr>
           </w:pPr>
-          <w:hyperlink w:anchor="_Toc517627527" w:history="1">
+          <w:hyperlink w:anchor="_Toc517628603" w:history="1">
             <w:r>
               <w:rPr>
                 <w:rStyle w:val="Hyperlink"/>
@@ -3141,7 +3177,7 @@
                 <w:noProof/>
                 <w:webHidden/>
               </w:rPr>
-              <w:instrText xml:space="preserve"> PAGEREF _Toc517627527 \h </w:instrText>
+              <w:instrText xml:space="preserve"> PAGEREF _Toc517628603 \h </w:instrText>
             </w:r>
             <w:r>
               <w:rPr>
@@ -3184,7 +3220,7 @@
               <w:lang w:val="en-GB" w:eastAsia="en-GB"/>
             </w:rPr>
           </w:pPr>
-          <w:hyperlink w:anchor="_Toc517627528" w:history="1">
+          <w:hyperlink w:anchor="_Toc517628604" w:history="1">
             <w:r>
               <w:rPr>
                 <w:rStyle w:val="Hyperlink"/>
@@ -3211,7 +3247,7 @@
                 <w:noProof/>
                 <w:webHidden/>
               </w:rPr>
-              <w:instrText xml:space="preserve"> PAGEREF _Toc517627528 \h </w:instrText>
+              <w:instrText xml:space="preserve"> PAGEREF _Toc517628604 \h </w:instrText>
             </w:r>
             <w:r>
               <w:rPr>
@@ -3254,7 +3290,7 @@
               <w:lang w:val="en-GB" w:eastAsia="en-GB"/>
             </w:rPr>
           </w:pPr>
-          <w:hyperlink w:anchor="_Toc517627529" w:history="1">
+          <w:hyperlink w:anchor="_Toc517628605" w:history="1">
             <w:r>
               <w:rPr>
                 <w:rStyle w:val="Hyperlink"/>
@@ -3281,7 +3317,7 @@
                 <w:noProof/>
                 <w:webHidden/>
               </w:rPr>
-              <w:instrText xml:space="preserve"> PAGEREF _Toc517627529 \h </w:instrText>
+              <w:instrText xml:space="preserve"> PAGEREF _Toc517628605 \h </w:instrText>
             </w:r>
             <w:r>
               <w:rPr>
@@ -3324,7 +3360,7 @@
               <w:lang w:val="en-GB" w:eastAsia="en-GB"/>
             </w:rPr>
           </w:pPr>
-          <w:hyperlink w:anchor="_Toc517627530" w:history="1">
+          <w:hyperlink w:anchor="_Toc517628606" w:history="1">
             <w:r>
               <w:rPr>
                 <w:rStyle w:val="Hyperlink"/>
@@ -3351,7 +3387,7 @@
                 <w:noProof/>
                 <w:webHidden/>
               </w:rPr>
-              <w:instrText xml:space="preserve"> PAGEREF _Toc517627530 \h </w:instrText>
+              <w:instrText xml:space="preserve"> PAGEREF _Toc517628606 \h </w:instrText>
             </w:r>
             <w:r>
               <w:rPr>
@@ -3394,7 +3430,7 @@
               <w:lang w:val="en-GB" w:eastAsia="en-GB"/>
             </w:rPr>
           </w:pPr>
-          <w:hyperlink w:anchor="_Toc517627531" w:history="1">
+          <w:hyperlink w:anchor="_Toc517628607" w:history="1">
             <w:r>
               <w:rPr>
                 <w:rStyle w:val="Hyperlink"/>
@@ -3421,7 +3457,7 @@
                 <w:noProof/>
                 <w:webHidden/>
               </w:rPr>
-              <w:instrText xml:space="preserve"> PAGEREF _Toc517627531 \h </w:instrText>
+              <w:instrText xml:space="preserve"> PAGEREF _Toc517628607 \h </w:instrText>
             </w:r>
             <w:r>
               <w:rPr>
@@ -3464,7 +3500,7 @@
               <w:lang w:val="en-GB" w:eastAsia="en-GB"/>
             </w:rPr>
           </w:pPr>
-          <w:hyperlink w:anchor="_Toc517627532" w:history="1">
+          <w:hyperlink w:anchor="_Toc517628608" w:history="1">
             <w:r>
               <w:rPr>
                 <w:rStyle w:val="Hyperlink"/>
@@ -3491,7 +3527,7 @@
                 <w:noProof/>
                 <w:webHidden/>
               </w:rPr>
-              <w:instrText xml:space="preserve"> PAGEREF _Toc517627532 \h </w:instrText>
+              <w:instrText xml:space="preserve"> PAGEREF _Toc517628608 \h </w:instrText>
             </w:r>
             <w:r>
               <w:rPr>
@@ -3534,7 +3570,7 @@
               <w:lang w:val="en-GB" w:eastAsia="en-GB"/>
             </w:rPr>
           </w:pPr>
-          <w:hyperlink w:anchor="_Toc517627533" w:history="1">
+          <w:hyperlink w:anchor="_Toc517628609" w:history="1">
             <w:r>
               <w:rPr>
                 <w:rStyle w:val="Hyperlink"/>
@@ -3561,7 +3597,7 @@
                 <w:noProof/>
                 <w:webHidden/>
               </w:rPr>
-              <w:instrText xml:space="preserve"> PAGEREF _Toc517627533 \h </w:instrText>
+              <w:instrText xml:space="preserve"> PAGEREF _Toc517628609 \h </w:instrText>
             </w:r>
             <w:r>
               <w:rPr>
@@ -3604,7 +3640,7 @@
               <w:lang w:val="en-GB" w:eastAsia="en-GB"/>
             </w:rPr>
           </w:pPr>
-          <w:hyperlink w:anchor="_Toc517627534" w:history="1">
+          <w:hyperlink w:anchor="_Toc517628610" w:history="1">
             <w:r>
               <w:rPr>
                 <w:rStyle w:val="Hyperlink"/>
@@ -3631,7 +3667,7 @@
                 <w:noProof/>
                 <w:webHidden/>
               </w:rPr>
-              <w:instrText xml:space="preserve"> PAGEREF _Toc517627534 \h </w:instrText>
+              <w:instrText xml:space="preserve"> PAGEREF _Toc517628610 \h </w:instrText>
             </w:r>
             <w:r>
               <w:rPr>
@@ -3674,7 +3710,7 @@
               <w:lang w:val="en-GB" w:eastAsia="en-GB"/>
             </w:rPr>
           </w:pPr>
-          <w:hyperlink w:anchor="_Toc517627535" w:history="1">
+          <w:hyperlink w:anchor="_Toc517628611" w:history="1">
             <w:r>
               <w:rPr>
                 <w:rStyle w:val="Hyperlink"/>
@@ -3701,7 +3737,7 @@
                 <w:noProof/>
                 <w:webHidden/>
               </w:rPr>
-              <w:instrText xml:space="preserve"> PAGEREF _Toc517627535 \h </w:instrText>
+              <w:instrText xml:space="preserve"> PAGEREF _Toc517628611 \h </w:instrText>
             </w:r>
             <w:r>
               <w:rPr>
@@ -3744,7 +3780,7 @@
               <w:lang w:val="en-GB" w:eastAsia="en-GB"/>
             </w:rPr>
           </w:pPr>
-          <w:hyperlink w:anchor="_Toc517627536" w:history="1">
+          <w:hyperlink w:anchor="_Toc517628612" w:history="1">
             <w:r>
               <w:rPr>
                 <w:rStyle w:val="Hyperlink"/>
@@ -3771,7 +3807,7 @@
                 <w:noProof/>
                 <w:webHidden/>
               </w:rPr>
-              <w:instrText xml:space="preserve"> PAGEREF _Toc517627536 \h </w:instrText>
+              <w:instrText xml:space="preserve"> PAGEREF _Toc517628612 \h </w:instrText>
             </w:r>
             <w:r>
               <w:rPr>
@@ -3814,7 +3850,7 @@
               <w:lang w:val="en-GB" w:eastAsia="en-GB"/>
             </w:rPr>
           </w:pPr>
-          <w:hyperlink w:anchor="_Toc517627537" w:history="1">
+          <w:hyperlink w:anchor="_Toc517628613" w:history="1">
             <w:r>
               <w:rPr>
                 <w:rStyle w:val="Hyperlink"/>
@@ -3841,7 +3877,7 @@
                 <w:noProof/>
                 <w:webHidden/>
               </w:rPr>
-              <w:instrText xml:space="preserve"> PAGEREF _Toc517627537 \h </w:instrText>
+              <w:instrText xml:space="preserve"> PAGEREF _Toc517628613 \h </w:instrText>
             </w:r>
             <w:r>
               <w:rPr>
@@ -3884,7 +3920,7 @@
               <w:lang w:val="en-GB" w:eastAsia="en-GB"/>
             </w:rPr>
           </w:pPr>
-          <w:hyperlink w:anchor="_Toc517627538" w:history="1">
+          <w:hyperlink w:anchor="_Toc517628614" w:history="1">
             <w:r>
               <w:rPr>
                 <w:rStyle w:val="Hyperlink"/>
@@ -3911,7 +3947,7 @@
                 <w:noProof/>
                 <w:webHidden/>
               </w:rPr>
-              <w:instrText xml:space="preserve"> PAGEREF _Toc517627538 \h </w:instrText>
+              <w:instrText xml:space="preserve"> PAGEREF _Toc517628614 \h </w:instrText>
             </w:r>
             <w:r>
               <w:rPr>
@@ -3954,7 +3990,7 @@
               <w:lang w:val="en-GB" w:eastAsia="en-GB"/>
             </w:rPr>
           </w:pPr>
-          <w:hyperlink w:anchor="_Toc517627539" w:history="1">
+          <w:hyperlink w:anchor="_Toc517628615" w:history="1">
             <w:r>
               <w:rPr>
                 <w:rStyle w:val="Hyperlink"/>
@@ -3981,7 +4017,7 @@
                 <w:noProof/>
                 <w:webHidden/>
               </w:rPr>
-              <w:instrText xml:space="preserve"> PAGEREF _Toc517627539 \h </w:instrText>
+              <w:instrText xml:space="preserve"> PAGEREF _Toc517628615 \h </w:instrText>
             </w:r>
             <w:r>
               <w:rPr>
@@ -4024,7 +4060,7 @@
               <w:lang w:val="en-GB" w:eastAsia="en-GB"/>
             </w:rPr>
           </w:pPr>
-          <w:hyperlink w:anchor="_Toc517627540" w:history="1">
+          <w:hyperlink w:anchor="_Toc517628616" w:history="1">
             <w:r>
               <w:rPr>
                 <w:rStyle w:val="Hyperlink"/>
@@ -4051,7 +4087,7 @@
                 <w:noProof/>
                 <w:webHidden/>
               </w:rPr>
-              <w:instrText xml:space="preserve"> PAGEREF _Toc517627540 \h </w:instrText>
+              <w:instrText xml:space="preserve"> PAGEREF _Toc517628616 \h </w:instrText>
             </w:r>
             <w:r>
               <w:rPr>
@@ -4094,7 +4130,7 @@
               <w:lang w:val="en-GB" w:eastAsia="en-GB"/>
             </w:rPr>
           </w:pPr>
-          <w:hyperlink w:anchor="_Toc517627541" w:history="1">
+          <w:hyperlink w:anchor="_Toc517628617" w:history="1">
             <w:r>
               <w:rPr>
                 <w:rStyle w:val="Hyperlink"/>
@@ -4121,7 +4157,7 @@
                 <w:noProof/>
                 <w:webHidden/>
               </w:rPr>
-              <w:instrText xml:space="preserve"> PAGEREF _Toc517627541 \h </w:instrText>
+              <w:instrText xml:space="preserve"> PAGEREF _Toc517628617 \h </w:instrText>
             </w:r>
             <w:r>
               <w:rPr>
@@ -4164,7 +4200,7 @@
               <w:lang w:val="en-GB" w:eastAsia="en-GB"/>
             </w:rPr>
           </w:pPr>
-          <w:hyperlink w:anchor="_Toc517627542" w:history="1">
+          <w:hyperlink w:anchor="_Toc517628618" w:history="1">
             <w:r>
               <w:rPr>
                 <w:rStyle w:val="Hyperlink"/>
@@ -4191,7 +4227,7 @@
                 <w:noProof/>
                 <w:webHidden/>
               </w:rPr>
-              <w:instrText xml:space="preserve"> PAGEREF _Toc517627542 \h </w:instrText>
+              <w:instrText xml:space="preserve"> PAGEREF _Toc517628618 \h </w:instrText>
             </w:r>
             <w:r>
               <w:rPr>
@@ -4234,7 +4270,7 @@
               <w:lang w:val="en-GB" w:eastAsia="en-GB"/>
             </w:rPr>
           </w:pPr>
-          <w:hyperlink w:anchor="_Toc517627543" w:history="1">
+          <w:hyperlink w:anchor="_Toc517628619" w:history="1">
             <w:r>
               <w:rPr>
                 <w:rStyle w:val="Hyperlink"/>
@@ -4261,7 +4297,7 @@
                 <w:noProof/>
                 <w:webHidden/>
               </w:rPr>
-              <w:instrText xml:space="preserve"> PAGEREF _Toc517627543 \h </w:instrText>
+              <w:instrText xml:space="preserve"> PAGEREF _Toc517628619 \h </w:instrText>
             </w:r>
             <w:r>
               <w:rPr>
@@ -4304,7 +4340,7 @@
               <w:lang w:val="en-GB" w:eastAsia="en-GB"/>
             </w:rPr>
           </w:pPr>
-          <w:hyperlink w:anchor="_Toc517627544" w:history="1">
+          <w:hyperlink w:anchor="_Toc517628620" w:history="1">
             <w:r>
               <w:rPr>
                 <w:rStyle w:val="Hyperlink"/>
@@ -4331,7 +4367,7 @@
                 <w:noProof/>
                 <w:webHidden/>
               </w:rPr>
-              <w:instrText xml:space="preserve"> PAGEREF _Toc517627544 \h </w:instrText>
+              <w:instrText xml:space="preserve"> PAGEREF _Toc517628620 \h </w:instrText>
             </w:r>
             <w:r>
               <w:rPr>
@@ -4374,7 +4410,7 @@
               <w:lang w:val="en-GB" w:eastAsia="en-GB"/>
             </w:rPr>
           </w:pPr>
-          <w:hyperlink w:anchor="_Toc517627545" w:history="1">
+          <w:hyperlink w:anchor="_Toc517628621" w:history="1">
             <w:r>
               <w:rPr>
                 <w:rStyle w:val="Hyperlink"/>
@@ -4401,7 +4437,7 @@
                 <w:noProof/>
                 <w:webHidden/>
               </w:rPr>
-              <w:instrText xml:space="preserve"> PAGEREF _Toc517627545 \h </w:instrText>
+              <w:instrText xml:space="preserve"> PAGEREF _Toc517628621 \h </w:instrText>
             </w:r>
             <w:r>
               <w:rPr>
@@ -4444,7 +4480,7 @@
               <w:lang w:val="en-GB" w:eastAsia="en-GB"/>
             </w:rPr>
           </w:pPr>
-          <w:hyperlink w:anchor="_Toc517627546" w:history="1">
+          <w:hyperlink w:anchor="_Toc517628622" w:history="1">
             <w:r>
               <w:rPr>
                 <w:rStyle w:val="Hyperlink"/>
@@ -4471,7 +4507,7 @@
                 <w:noProof/>
                 <w:webHidden/>
               </w:rPr>
-              <w:instrText xml:space="preserve"> PAGEREF _Toc517627546 \h </w:instrText>
+              <w:instrText xml:space="preserve"> PAGEREF _Toc517628622 \h </w:instrText>
             </w:r>
             <w:r>
               <w:rPr>
@@ -4514,7 +4550,7 @@
               <w:lang w:val="en-GB" w:eastAsia="en-GB"/>
             </w:rPr>
           </w:pPr>
-          <w:hyperlink w:anchor="_Toc517627547" w:history="1">
+          <w:hyperlink w:anchor="_Toc517628623" w:history="1">
             <w:r>
               <w:rPr>
                 <w:rStyle w:val="Hyperlink"/>
@@ -4541,7 +4577,7 @@
                 <w:noProof/>
                 <w:webHidden/>
               </w:rPr>
-              <w:instrText xml:space="preserve"> PAGEREF _Toc517627547 \h </w:instrText>
+              <w:instrText xml:space="preserve"> PAGEREF _Toc517628623 \h </w:instrText>
             </w:r>
             <w:r>
               <w:rPr>
@@ -4584,7 +4620,7 @@
               <w:lang w:val="en-GB" w:eastAsia="en-GB"/>
             </w:rPr>
           </w:pPr>
-          <w:hyperlink w:anchor="_Toc517627548" w:history="1">
+          <w:hyperlink w:anchor="_Toc517628624" w:history="1">
             <w:r>
               <w:rPr>
                 <w:rStyle w:val="Hyperlink"/>
@@ -4611,7 +4647,7 @@
                 <w:noProof/>
                 <w:webHidden/>
               </w:rPr>
-              <w:instrText xml:space="preserve"> PAGEREF _Toc517627548 \h </w:instrText>
+              <w:instrText xml:space="preserve"> PAGEREF _Toc517628624 \h </w:instrText>
             </w:r>
             <w:r>
               <w:rPr>
@@ -4654,7 +4690,7 @@
               <w:lang w:val="en-GB" w:eastAsia="en-GB"/>
             </w:rPr>
           </w:pPr>
-          <w:hyperlink w:anchor="_Toc517627549" w:history="1">
+          <w:hyperlink w:anchor="_Toc517628625" w:history="1">
             <w:r>
               <w:rPr>
                 <w:rStyle w:val="Hyperlink"/>
@@ -4681,7 +4717,7 @@
                 <w:noProof/>
                 <w:webHidden/>
               </w:rPr>
-              <w:instrText xml:space="preserve"> PAGEREF _Toc517627549 \h </w:instrText>
+              <w:instrText xml:space="preserve"> PAGEREF _Toc517628625 \h </w:instrText>
             </w:r>
             <w:r>
               <w:rPr>
@@ -4724,7 +4760,7 @@
               <w:lang w:val="en-GB" w:eastAsia="en-GB"/>
             </w:rPr>
           </w:pPr>
-          <w:hyperlink w:anchor="_Toc517627550" w:history="1">
+          <w:hyperlink w:anchor="_Toc517628626" w:history="1">
             <w:r>
               <w:rPr>
                 <w:rStyle w:val="Hyperlink"/>
@@ -4751,7 +4787,7 @@
                 <w:noProof/>
                 <w:webHidden/>
               </w:rPr>
-              <w:instrText xml:space="preserve"> PAGEREF _Toc517627550 \h </w:instrText>
+              <w:instrText xml:space="preserve"> PAGEREF _Toc517628626 \h </w:instrText>
             </w:r>
             <w:r>
               <w:rPr>
@@ -4794,7 +4830,7 @@
               <w:lang w:val="en-GB" w:eastAsia="en-GB"/>
             </w:rPr>
           </w:pPr>
-          <w:hyperlink w:anchor="_Toc517627551" w:history="1">
+          <w:hyperlink w:anchor="_Toc517628627" w:history="1">
             <w:r>
               <w:rPr>
                 <w:rStyle w:val="Hyperlink"/>
@@ -4821,7 +4857,7 @@
                 <w:noProof/>
                 <w:webHidden/>
               </w:rPr>
-              <w:instrText xml:space="preserve"> PAGEREF _Toc517627551 \h </w:instrText>
+              <w:instrText xml:space="preserve"> PAGEREF _Toc517628627 \h </w:instrText>
             </w:r>
             <w:r>
               <w:rPr>
@@ -4864,7 +4900,7 @@
               <w:lang w:val="en-GB" w:eastAsia="en-GB"/>
             </w:rPr>
           </w:pPr>
-          <w:hyperlink w:anchor="_Toc517627552" w:history="1">
+          <w:hyperlink w:anchor="_Toc517628628" w:history="1">
             <w:r>
               <w:rPr>
                 <w:rStyle w:val="Hyperlink"/>
@@ -4891,7 +4927,7 @@
                 <w:noProof/>
                 <w:webHidden/>
               </w:rPr>
-              <w:instrText xml:space="preserve"> PAGEREF _Toc517627552 \h </w:instrText>
+              <w:instrText xml:space="preserve"> PAGEREF _Toc517628628 \h </w:instrText>
             </w:r>
             <w:r>
               <w:rPr>
@@ -4934,7 +4970,7 @@
               <w:lang w:val="en-GB" w:eastAsia="en-GB"/>
             </w:rPr>
           </w:pPr>
-          <w:hyperlink w:anchor="_Toc517627553" w:history="1">
+          <w:hyperlink w:anchor="_Toc517628629" w:history="1">
             <w:r>
               <w:rPr>
                 <w:rStyle w:val="Hyperlink"/>
@@ -4961,7 +4997,7 @@
                 <w:noProof/>
                 <w:webHidden/>
               </w:rPr>
-              <w:instrText xml:space="preserve"> PAGEREF _Toc517627553 \h </w:instrText>
+              <w:instrText xml:space="preserve"> PAGEREF _Toc517628629 \h </w:instrText>
             </w:r>
             <w:r>
               <w:rPr>
@@ -5004,7 +5040,7 @@
               <w:lang w:val="en-GB" w:eastAsia="en-GB"/>
             </w:rPr>
           </w:pPr>
-          <w:hyperlink w:anchor="_Toc517627554" w:history="1">
+          <w:hyperlink w:anchor="_Toc517628630" w:history="1">
             <w:r>
               <w:rPr>
                 <w:rStyle w:val="Hyperlink"/>
@@ -5031,7 +5067,7 @@
                 <w:noProof/>
                 <w:webHidden/>
               </w:rPr>
-              <w:instrText xml:space="preserve"> PAGEREF _Toc517627554 \h </w:instrText>
+              <w:instrText xml:space="preserve"> PAGEREF _Toc517628630 \h </w:instrText>
             </w:r>
             <w:r>
               <w:rPr>
@@ -5074,7 +5110,7 @@
               <w:lang w:val="en-GB" w:eastAsia="en-GB"/>
             </w:rPr>
           </w:pPr>
-          <w:hyperlink w:anchor="_Toc517627555" w:history="1">
+          <w:hyperlink w:anchor="_Toc517628631" w:history="1">
             <w:r>
               <w:rPr>
                 <w:rStyle w:val="Hyperlink"/>
@@ -5101,7 +5137,7 @@
                 <w:noProof/>
                 <w:webHidden/>
               </w:rPr>
-              <w:instrText xml:space="preserve"> PAGEREF _Toc517627555 \h </w:instrText>
+              <w:instrText xml:space="preserve"> PAGEREF _Toc517628631 \h </w:instrText>
             </w:r>
             <w:r>
               <w:rPr>
@@ -5144,7 +5180,7 @@
               <w:lang w:val="en-GB" w:eastAsia="en-GB"/>
             </w:rPr>
           </w:pPr>
-          <w:hyperlink w:anchor="_Toc517627556" w:history="1">
+          <w:hyperlink w:anchor="_Toc517628632" w:history="1">
             <w:r>
               <w:rPr>
                 <w:rStyle w:val="Hyperlink"/>
@@ -5171,7 +5207,7 @@
                 <w:noProof/>
                 <w:webHidden/>
               </w:rPr>
-              <w:instrText xml:space="preserve"> PAGEREF _Toc517627556 \h </w:instrText>
+              <w:instrText xml:space="preserve"> PAGEREF _Toc517628632 \h </w:instrText>
             </w:r>
             <w:r>
               <w:rPr>
@@ -5214,7 +5250,7 @@
               <w:lang w:val="en-GB" w:eastAsia="en-GB"/>
             </w:rPr>
           </w:pPr>
-          <w:hyperlink w:anchor="_Toc517627557" w:history="1">
+          <w:hyperlink w:anchor="_Toc517628633" w:history="1">
             <w:r>
               <w:rPr>
                 <w:rStyle w:val="Hyperlink"/>
@@ -5241,7 +5277,7 @@
                 <w:noProof/>
                 <w:webHidden/>
               </w:rPr>
-              <w:instrText xml:space="preserve"> PAGEREF _Toc517627557 \h </w:instrText>
+              <w:instrText xml:space="preserve"> PAGEREF _Toc517628633 \h </w:instrText>
             </w:r>
             <w:r>
               <w:rPr>
@@ -5284,7 +5320,7 @@
               <w:lang w:val="en-GB" w:eastAsia="en-GB"/>
             </w:rPr>
           </w:pPr>
-          <w:hyperlink w:anchor="_Toc517627558" w:history="1">
+          <w:hyperlink w:anchor="_Toc517628634" w:history="1">
             <w:r>
               <w:rPr>
                 <w:rStyle w:val="Hyperlink"/>
@@ -5311,7 +5347,7 @@
                 <w:noProof/>
                 <w:webHidden/>
               </w:rPr>
-              <w:instrText xml:space="preserve"> PAGEREF _Toc517627558 \h </w:instrText>
+              <w:instrText xml:space="preserve"> PAGEREF _Toc517628634 \h </w:instrText>
             </w:r>
             <w:r>
               <w:rPr>
@@ -5354,7 +5390,7 @@
               <w:lang w:val="en-GB" w:eastAsia="en-GB"/>
             </w:rPr>
           </w:pPr>
-          <w:hyperlink w:anchor="_Toc517627559" w:history="1">
+          <w:hyperlink w:anchor="_Toc517628635" w:history="1">
             <w:r>
               <w:rPr>
                 <w:rStyle w:val="Hyperlink"/>
@@ -5381,7 +5417,7 @@
                 <w:noProof/>
                 <w:webHidden/>
               </w:rPr>
-              <w:instrText xml:space="preserve"> PAGEREF _Toc517627559 \h </w:instrText>
+              <w:instrText xml:space="preserve"> PAGEREF _Toc517628635 \h </w:instrText>
             </w:r>
             <w:r>
               <w:rPr>
@@ -5424,7 +5460,7 @@
               <w:lang w:val="en-GB" w:eastAsia="en-GB"/>
             </w:rPr>
           </w:pPr>
-          <w:hyperlink w:anchor="_Toc517627560" w:history="1">
+          <w:hyperlink w:anchor="_Toc517628636" w:history="1">
             <w:r>
               <w:rPr>
                 <w:rStyle w:val="Hyperlink"/>
@@ -5451,7 +5487,7 @@
                 <w:noProof/>
                 <w:webHidden/>
               </w:rPr>
-              <w:instrText xml:space="preserve"> PAGEREF _Toc517627560 \h </w:instrText>
+              <w:instrText xml:space="preserve"> PAGEREF _Toc517628636 \h </w:instrText>
             </w:r>
             <w:r>
               <w:rPr>
@@ -5494,7 +5530,7 @@
               <w:lang w:val="en-GB" w:eastAsia="en-GB"/>
             </w:rPr>
           </w:pPr>
-          <w:hyperlink w:anchor="_Toc517627561" w:history="1">
+          <w:hyperlink w:anchor="_Toc517628637" w:history="1">
             <w:r>
               <w:rPr>
                 <w:rStyle w:val="Hyperlink"/>
@@ -5521,7 +5557,7 @@
                 <w:noProof/>
                 <w:webHidden/>
               </w:rPr>
-              <w:instrText xml:space="preserve"> PAGEREF _Toc517627561 \h </w:instrText>
+              <w:instrText xml:space="preserve"> PAGEREF _Toc517628637 \h </w:instrText>
             </w:r>
             <w:r>
               <w:rPr>
@@ -5564,7 +5600,7 @@
               <w:lang w:val="en-GB" w:eastAsia="en-GB"/>
             </w:rPr>
           </w:pPr>
-          <w:hyperlink w:anchor="_Toc517627562" w:history="1">
+          <w:hyperlink w:anchor="_Toc517628638" w:history="1">
             <w:r>
               <w:rPr>
                 <w:rStyle w:val="Hyperlink"/>
@@ -5591,7 +5627,7 @@
                 <w:noProof/>
                 <w:webHidden/>
               </w:rPr>
-              <w:instrText xml:space="preserve"> PAGEREF _Toc517627562 \h </w:instrText>
+              <w:instrText xml:space="preserve"> PAGEREF _Toc517628638 \h </w:instrText>
             </w:r>
             <w:r>
               <w:rPr>
@@ -5634,7 +5670,7 @@
               <w:lang w:val="en-GB" w:eastAsia="en-GB"/>
             </w:rPr>
           </w:pPr>
-          <w:hyperlink w:anchor="_Toc517627563" w:history="1">
+          <w:hyperlink w:anchor="_Toc517628639" w:history="1">
             <w:r>
               <w:rPr>
                 <w:rStyle w:val="Hyperlink"/>
@@ -5661,7 +5697,7 @@
                 <w:noProof/>
                 <w:webHidden/>
               </w:rPr>
-              <w:instrText xml:space="preserve"> PAGEREF _Toc517627563 \h </w:instrText>
+              <w:instrText xml:space="preserve"> PAGEREF _Toc517628639 \h </w:instrText>
             </w:r>
             <w:r>
               <w:rPr>
@@ -5704,7 +5740,7 @@
               <w:lang w:val="en-GB" w:eastAsia="en-GB"/>
             </w:rPr>
           </w:pPr>
-          <w:hyperlink w:anchor="_Toc517627564" w:history="1">
+          <w:hyperlink w:anchor="_Toc517628640" w:history="1">
             <w:r>
               <w:rPr>
                 <w:rStyle w:val="Hyperlink"/>
@@ -5731,7 +5767,7 @@
                 <w:noProof/>
                 <w:webHidden/>
               </w:rPr>
-              <w:instrText xml:space="preserve"> PAGEREF _Toc517627564 \h </w:instrText>
+              <w:instrText xml:space="preserve"> PAGEREF _Toc517628640 \h </w:instrText>
             </w:r>
             <w:r>
               <w:rPr>
@@ -5774,7 +5810,7 @@
               <w:lang w:val="en-GB" w:eastAsia="en-GB"/>
             </w:rPr>
           </w:pPr>
-          <w:hyperlink w:anchor="_Toc517627565" w:history="1">
+          <w:hyperlink w:anchor="_Toc517628641" w:history="1">
             <w:r>
               <w:rPr>
                 <w:rStyle w:val="Hyperlink"/>
@@ -5801,7 +5837,7 @@
                 <w:noProof/>
                 <w:webHidden/>
               </w:rPr>
-              <w:instrText xml:space="preserve"> PAGEREF _Toc517627565 \h </w:instrText>
+              <w:instrText xml:space="preserve"> PAGEREF _Toc517628641 \h </w:instrText>
             </w:r>
             <w:r>
               <w:rPr>
@@ -5844,7 +5880,7 @@
               <w:lang w:val="en-GB" w:eastAsia="en-GB"/>
             </w:rPr>
           </w:pPr>
-          <w:hyperlink w:anchor="_Toc517627566" w:history="1">
+          <w:hyperlink w:anchor="_Toc517628642" w:history="1">
             <w:r>
               <w:rPr>
                 <w:rStyle w:val="Hyperlink"/>
@@ -5871,7 +5907,7 @@
                 <w:noProof/>
                 <w:webHidden/>
               </w:rPr>
-              <w:instrText xml:space="preserve"> PAGEREF _Toc517627566 \h </w:instrText>
+              <w:instrText xml:space="preserve"> PAGEREF _Toc517628642 \h </w:instrText>
             </w:r>
             <w:r>
               <w:rPr>
@@ -5914,7 +5950,7 @@
               <w:lang w:val="en-GB" w:eastAsia="en-GB"/>
             </w:rPr>
           </w:pPr>
-          <w:hyperlink w:anchor="_Toc517627567" w:history="1">
+          <w:hyperlink w:anchor="_Toc517628643" w:history="1">
             <w:r>
               <w:rPr>
                 <w:rStyle w:val="Hyperlink"/>
@@ -5941,7 +5977,7 @@
                 <w:noProof/>
                 <w:webHidden/>
               </w:rPr>
-              <w:instrText xml:space="preserve"> PAGEREF _Toc517627567 \h </w:instrText>
+              <w:instrText xml:space="preserve"> PAGEREF _Toc517628643 \h </w:instrText>
             </w:r>
             <w:r>
               <w:rPr>
@@ -5984,7 +6020,7 @@
               <w:lang w:val="en-GB" w:eastAsia="en-GB"/>
             </w:rPr>
           </w:pPr>
-          <w:hyperlink w:anchor="_Toc517627568" w:history="1">
+          <w:hyperlink w:anchor="_Toc517628644" w:history="1">
             <w:r>
               <w:rPr>
                 <w:rStyle w:val="Hyperlink"/>
@@ -6011,7 +6047,7 @@
                 <w:noProof/>
                 <w:webHidden/>
               </w:rPr>
-              <w:instrText xml:space="preserve"> PAGEREF _Toc517627568 \h </w:instrText>
+              <w:instrText xml:space="preserve"> PAGEREF _Toc517628644 \h </w:instrText>
             </w:r>
             <w:r>
               <w:rPr>
@@ -6054,7 +6090,7 @@
               <w:lang w:val="en-GB" w:eastAsia="en-GB"/>
             </w:rPr>
           </w:pPr>
-          <w:hyperlink w:anchor="_Toc517627569" w:history="1">
+          <w:hyperlink w:anchor="_Toc517628645" w:history="1">
             <w:r>
               <w:rPr>
                 <w:rStyle w:val="Hyperlink"/>
@@ -6081,7 +6117,7 @@
                 <w:noProof/>
                 <w:webHidden/>
               </w:rPr>
-              <w:instrText xml:space="preserve"> PAGEREF _Toc517627569 \h </w:instrText>
+              <w:instrText xml:space="preserve"> PAGEREF _Toc517628645 \h </w:instrText>
             </w:r>
             <w:r>
               <w:rPr>
@@ -6124,7 +6160,7 @@
               <w:lang w:val="en-GB" w:eastAsia="en-GB"/>
             </w:rPr>
           </w:pPr>
-          <w:hyperlink w:anchor="_Toc517627570" w:history="1">
+          <w:hyperlink w:anchor="_Toc517628646" w:history="1">
             <w:r>
               <w:rPr>
                 <w:rStyle w:val="Hyperlink"/>
@@ -6151,7 +6187,7 @@
                 <w:noProof/>
                 <w:webHidden/>
               </w:rPr>
-              <w:instrText xml:space="preserve"> PAGEREF _Toc517627570 \h </w:instrText>
+              <w:instrText xml:space="preserve"> PAGEREF _Toc517628646 \h </w:instrText>
             </w:r>
             <w:r>
               <w:rPr>
@@ -6194,7 +6230,7 @@
               <w:lang w:val="en-GB" w:eastAsia="en-GB"/>
             </w:rPr>
           </w:pPr>
-          <w:hyperlink w:anchor="_Toc517627571" w:history="1">
+          <w:hyperlink w:anchor="_Toc517628647" w:history="1">
             <w:r>
               <w:rPr>
                 <w:rStyle w:val="Hyperlink"/>
@@ -6221,7 +6257,7 @@
                 <w:noProof/>
                 <w:webHidden/>
               </w:rPr>
-              <w:instrText xml:space="preserve"> PAGEREF _Toc517627571 \h </w:instrText>
+              <w:instrText xml:space="preserve"> PAGEREF _Toc517628647 \h </w:instrText>
             </w:r>
             <w:r>
               <w:rPr>
@@ -6264,7 +6300,7 @@
               <w:lang w:val="en-GB" w:eastAsia="en-GB"/>
             </w:rPr>
           </w:pPr>
-          <w:hyperlink w:anchor="_Toc517627572" w:history="1">
+          <w:hyperlink w:anchor="_Toc517628648" w:history="1">
             <w:r>
               <w:rPr>
                 <w:rStyle w:val="Hyperlink"/>
@@ -6291,7 +6327,7 @@
                 <w:noProof/>
                 <w:webHidden/>
               </w:rPr>
-              <w:instrText xml:space="preserve"> PAGEREF _Toc517627572 \h </w:instrText>
+              <w:instrText xml:space="preserve"> PAGEREF _Toc517628648 \h </w:instrText>
             </w:r>
             <w:r>
               <w:rPr>
@@ -6334,7 +6370,7 @@
               <w:lang w:val="en-GB" w:eastAsia="en-GB"/>
             </w:rPr>
           </w:pPr>
-          <w:hyperlink w:anchor="_Toc517627573" w:history="1">
+          <w:hyperlink w:anchor="_Toc517628649" w:history="1">
             <w:r>
               <w:rPr>
                 <w:rStyle w:val="Hyperlink"/>
@@ -6361,7 +6397,7 @@
                 <w:noProof/>
                 <w:webHidden/>
               </w:rPr>
-              <w:instrText xml:space="preserve"> PAGEREF _Toc517627573 \h </w:instrText>
+              <w:instrText xml:space="preserve"> PAGEREF _Toc517628649 \h </w:instrText>
             </w:r>
             <w:r>
               <w:rPr>
@@ -6404,7 +6440,7 @@
               <w:lang w:val="en-GB" w:eastAsia="en-GB"/>
             </w:rPr>
           </w:pPr>
-          <w:hyperlink w:anchor="_Toc517627574" w:history="1">
+          <w:hyperlink w:anchor="_Toc517628650" w:history="1">
             <w:r>
               <w:rPr>
                 <w:rStyle w:val="Hyperlink"/>
@@ -6431,7 +6467,7 @@
                 <w:noProof/>
                 <w:webHidden/>
               </w:rPr>
-              <w:instrText xml:space="preserve"> PAGEREF _Toc517627574 \h </w:instrText>
+              <w:instrText xml:space="preserve"> PAGEREF _Toc517628650 \h </w:instrText>
             </w:r>
             <w:r>
               <w:rPr>
@@ -6474,7 +6510,7 @@
               <w:lang w:val="en-GB" w:eastAsia="en-GB"/>
             </w:rPr>
           </w:pPr>
-          <w:hyperlink w:anchor="_Toc517627575" w:history="1">
+          <w:hyperlink w:anchor="_Toc517628651" w:history="1">
             <w:r>
               <w:rPr>
                 <w:rStyle w:val="Hyperlink"/>
@@ -6501,7 +6537,7 @@
                 <w:noProof/>
                 <w:webHidden/>
               </w:rPr>
-              <w:instrText xml:space="preserve"> PAGEREF _Toc517627575 \h </w:instrText>
+              <w:instrText xml:space="preserve"> PAGEREF _Toc517628651 \h </w:instrText>
             </w:r>
             <w:r>
               <w:rPr>
@@ -6567,7 +6603,7 @@
         <w:pStyle w:val="Heading1"/>
         <w:spacing w:after="240"/>
       </w:pPr>
-      <w:bookmarkStart w:id="3" w:name="_Toc517627498"/>
+      <w:bookmarkStart w:id="3" w:name="_Toc517628574"/>
       <w:r>
         <w:lastRenderedPageBreak/>
         <w:t>LIST OF TABLES</w:t>
@@ -6596,7 +6632,7 @@
       <w:r>
         <w:fldChar w:fldCharType="separate"/>
       </w:r>
-      <w:hyperlink w:anchor="_Toc517627576" w:history="1">
+      <w:hyperlink w:anchor="_Toc517628652" w:history="1">
         <w:r>
           <w:rPr>
             <w:rStyle w:val="Hyperlink"/>
@@ -6623,7 +6659,7 @@
             <w:noProof/>
             <w:webHidden/>
           </w:rPr>
-          <w:instrText xml:space="preserve"> PAGEREF _Toc517627576 \h </w:instrText>
+          <w:instrText xml:space="preserve"> PAGEREF _Toc517628652 \h </w:instrText>
         </w:r>
         <w:r>
           <w:rPr>
@@ -6666,7 +6702,7 @@
           <w:lang w:val="en-GB" w:eastAsia="en-GB"/>
         </w:rPr>
       </w:pPr>
-      <w:hyperlink w:anchor="_Toc517627577" w:history="1">
+      <w:hyperlink w:anchor="_Toc517628653" w:history="1">
         <w:r>
           <w:rPr>
             <w:rStyle w:val="Hyperlink"/>
@@ -6693,7 +6729,7 @@
             <w:noProof/>
             <w:webHidden/>
           </w:rPr>
-          <w:instrText xml:space="preserve"> PAGEREF _Toc517627577 \h </w:instrText>
+          <w:instrText xml:space="preserve"> PAGEREF _Toc517628653 \h </w:instrText>
         </w:r>
         <w:r>
           <w:rPr>
@@ -6736,7 +6772,7 @@
           <w:lang w:val="en-GB" w:eastAsia="en-GB"/>
         </w:rPr>
       </w:pPr>
-      <w:hyperlink w:anchor="_Toc517627578" w:history="1">
+      <w:hyperlink w:anchor="_Toc517628654" w:history="1">
         <w:r>
           <w:rPr>
             <w:rStyle w:val="Hyperlink"/>
@@ -6763,7 +6799,7 @@
             <w:noProof/>
             <w:webHidden/>
           </w:rPr>
-          <w:instrText xml:space="preserve"> PAGEREF _Toc517627578 \h </w:instrText>
+          <w:instrText xml:space="preserve"> PAGEREF _Toc517628654 \h </w:instrText>
         </w:r>
         <w:r>
           <w:rPr>
@@ -6806,7 +6842,7 @@
           <w:lang w:val="en-GB" w:eastAsia="en-GB"/>
         </w:rPr>
       </w:pPr>
-      <w:hyperlink w:anchor="_Toc517627579" w:history="1">
+      <w:hyperlink w:anchor="_Toc517628655" w:history="1">
         <w:r>
           <w:rPr>
             <w:rStyle w:val="Hyperlink"/>
@@ -6833,7 +6869,7 @@
             <w:noProof/>
             <w:webHidden/>
           </w:rPr>
-          <w:instrText xml:space="preserve"> PAGEREF _Toc517627579 \h </w:instrText>
+          <w:instrText xml:space="preserve"> PAGEREF _Toc517628655 \h </w:instrText>
         </w:r>
         <w:r>
           <w:rPr>
@@ -6876,7 +6912,7 @@
           <w:lang w:val="en-GB" w:eastAsia="en-GB"/>
         </w:rPr>
       </w:pPr>
-      <w:hyperlink w:anchor="_Toc517627580" w:history="1">
+      <w:hyperlink w:anchor="_Toc517628656" w:history="1">
         <w:r>
           <w:rPr>
             <w:rStyle w:val="Hyperlink"/>
@@ -6903,7 +6939,7 @@
             <w:noProof/>
             <w:webHidden/>
           </w:rPr>
-          <w:instrText xml:space="preserve"> PAGEREF _Toc517627580 \h </w:instrText>
+          <w:instrText xml:space="preserve"> PAGEREF _Toc517628656 \h </w:instrText>
         </w:r>
         <w:r>
           <w:rPr>
@@ -6946,7 +6982,7 @@
           <w:lang w:val="en-GB" w:eastAsia="en-GB"/>
         </w:rPr>
       </w:pPr>
-      <w:hyperlink w:anchor="_Toc517627581" w:history="1">
+      <w:hyperlink w:anchor="_Toc517628657" w:history="1">
         <w:r>
           <w:rPr>
             <w:rStyle w:val="Hyperlink"/>
@@ -6973,7 +7009,7 @@
             <w:noProof/>
             <w:webHidden/>
           </w:rPr>
-          <w:instrText xml:space="preserve"> PAGEREF _Toc517627581 \h </w:instrText>
+          <w:instrText xml:space="preserve"> PAGEREF _Toc517628657 \h </w:instrText>
         </w:r>
         <w:r>
           <w:rPr>
@@ -7016,7 +7052,7 @@
           <w:lang w:val="en-GB" w:eastAsia="en-GB"/>
         </w:rPr>
       </w:pPr>
-      <w:hyperlink w:anchor="_Toc517627582" w:history="1">
+      <w:hyperlink w:anchor="_Toc517628658" w:history="1">
         <w:r>
           <w:rPr>
             <w:rStyle w:val="Hyperlink"/>
@@ -7043,7 +7079,7 @@
             <w:noProof/>
             <w:webHidden/>
           </w:rPr>
-          <w:instrText xml:space="preserve"> PAGEREF _Toc517627582 \h </w:instrText>
+          <w:instrText xml:space="preserve"> PAGEREF _Toc517628658 \h </w:instrText>
         </w:r>
         <w:r>
           <w:rPr>
@@ -7086,7 +7122,7 @@
           <w:lang w:val="en-GB" w:eastAsia="en-GB"/>
         </w:rPr>
       </w:pPr>
-      <w:hyperlink w:anchor="_Toc517627583" w:history="1">
+      <w:hyperlink w:anchor="_Toc517628659" w:history="1">
         <w:r>
           <w:rPr>
             <w:rStyle w:val="Hyperlink"/>
@@ -7113,7 +7149,7 @@
             <w:noProof/>
             <w:webHidden/>
           </w:rPr>
-          <w:instrText xml:space="preserve"> PAGEREF _Toc517627583 \h </w:instrText>
+          <w:instrText xml:space="preserve"> PAGEREF _Toc517628659 \h </w:instrText>
         </w:r>
         <w:r>
           <w:rPr>
@@ -7156,7 +7192,7 @@
           <w:lang w:val="en-GB" w:eastAsia="en-GB"/>
         </w:rPr>
       </w:pPr>
-      <w:hyperlink w:anchor="_Toc517627584" w:history="1">
+      <w:hyperlink w:anchor="_Toc517628660" w:history="1">
         <w:r>
           <w:rPr>
             <w:rStyle w:val="Hyperlink"/>
@@ -7183,7 +7219,7 @@
             <w:noProof/>
             <w:webHidden/>
           </w:rPr>
-          <w:instrText xml:space="preserve"> PAGEREF _Toc517627584 \h </w:instrText>
+          <w:instrText xml:space="preserve"> PAGEREF _Toc517628660 \h </w:instrText>
         </w:r>
         <w:r>
           <w:rPr>
@@ -7226,7 +7262,7 @@
           <w:lang w:val="en-GB" w:eastAsia="en-GB"/>
         </w:rPr>
       </w:pPr>
-      <w:hyperlink w:anchor="_Toc517627585" w:history="1">
+      <w:hyperlink w:anchor="_Toc517628661" w:history="1">
         <w:r>
           <w:rPr>
             <w:rStyle w:val="Hyperlink"/>
@@ -7253,7 +7289,7 @@
             <w:noProof/>
             <w:webHidden/>
           </w:rPr>
-          <w:instrText xml:space="preserve"> PAGEREF _Toc517627585 \h </w:instrText>
+          <w:instrText xml:space="preserve"> PAGEREF _Toc517628661 \h </w:instrText>
         </w:r>
         <w:r>
           <w:rPr>
@@ -7296,7 +7332,7 @@
           <w:lang w:val="en-GB" w:eastAsia="en-GB"/>
         </w:rPr>
       </w:pPr>
-      <w:hyperlink w:anchor="_Toc517627586" w:history="1">
+      <w:hyperlink w:anchor="_Toc517628662" w:history="1">
         <w:r>
           <w:rPr>
             <w:rStyle w:val="Hyperlink"/>
@@ -7323,7 +7359,7 @@
             <w:noProof/>
             <w:webHidden/>
           </w:rPr>
-          <w:instrText xml:space="preserve"> PAGEREF _Toc517627586 \h </w:instrText>
+          <w:instrText xml:space="preserve"> PAGEREF _Toc517628662 \h </w:instrText>
         </w:r>
         <w:r>
           <w:rPr>
@@ -7366,7 +7402,7 @@
           <w:lang w:val="en-GB" w:eastAsia="en-GB"/>
         </w:rPr>
       </w:pPr>
-      <w:hyperlink w:anchor="_Toc517627587" w:history="1">
+      <w:hyperlink w:anchor="_Toc517628663" w:history="1">
         <w:r>
           <w:rPr>
             <w:rStyle w:val="Hyperlink"/>
@@ -7393,7 +7429,7 @@
             <w:noProof/>
             <w:webHidden/>
           </w:rPr>
-          <w:instrText xml:space="preserve"> PAGEREF _Toc517627587 \h </w:instrText>
+          <w:instrText xml:space="preserve"> PAGEREF _Toc517628663 \h </w:instrText>
         </w:r>
         <w:r>
           <w:rPr>
@@ -7436,7 +7472,7 @@
           <w:lang w:val="en-GB" w:eastAsia="en-GB"/>
         </w:rPr>
       </w:pPr>
-      <w:hyperlink w:anchor="_Toc517627588" w:history="1">
+      <w:hyperlink w:anchor="_Toc517628664" w:history="1">
         <w:r>
           <w:rPr>
             <w:rStyle w:val="Hyperlink"/>
@@ -7463,7 +7499,7 @@
             <w:noProof/>
             <w:webHidden/>
           </w:rPr>
-          <w:instrText xml:space="preserve"> PAGEREF _Toc517627588 \h </w:instrText>
+          <w:instrText xml:space="preserve"> PAGEREF _Toc517628664 \h </w:instrText>
         </w:r>
         <w:r>
           <w:rPr>
@@ -7506,7 +7542,7 @@
           <w:lang w:val="en-GB" w:eastAsia="en-GB"/>
         </w:rPr>
       </w:pPr>
-      <w:hyperlink w:anchor="_Toc517627589" w:history="1">
+      <w:hyperlink w:anchor="_Toc517628665" w:history="1">
         <w:r>
           <w:rPr>
             <w:rStyle w:val="Hyperlink"/>
@@ -7533,7 +7569,7 @@
             <w:noProof/>
             <w:webHidden/>
           </w:rPr>
-          <w:instrText xml:space="preserve"> PAGEREF _Toc517627589 \h </w:instrText>
+          <w:instrText xml:space="preserve"> PAGEREF _Toc517628665 \h </w:instrText>
         </w:r>
         <w:r>
           <w:rPr>
@@ -7576,7 +7612,7 @@
           <w:lang w:val="en-GB" w:eastAsia="en-GB"/>
         </w:rPr>
       </w:pPr>
-      <w:hyperlink w:anchor="_Toc517627590" w:history="1">
+      <w:hyperlink w:anchor="_Toc517628666" w:history="1">
         <w:r>
           <w:rPr>
             <w:rStyle w:val="Hyperlink"/>
@@ -7603,7 +7639,7 @@
             <w:noProof/>
             <w:webHidden/>
           </w:rPr>
-          <w:instrText xml:space="preserve"> PAGEREF _Toc517627590 \h </w:instrText>
+          <w:instrText xml:space="preserve"> PAGEREF _Toc517628666 \h </w:instrText>
         </w:r>
         <w:r>
           <w:rPr>
@@ -7646,7 +7682,7 @@
           <w:lang w:val="en-GB" w:eastAsia="en-GB"/>
         </w:rPr>
       </w:pPr>
-      <w:hyperlink w:anchor="_Toc517627591" w:history="1">
+      <w:hyperlink w:anchor="_Toc517628667" w:history="1">
         <w:r>
           <w:rPr>
             <w:rStyle w:val="Hyperlink"/>
@@ -7673,7 +7709,7 @@
             <w:noProof/>
             <w:webHidden/>
           </w:rPr>
-          <w:instrText xml:space="preserve"> PAGEREF _Toc517627591 \h </w:instrText>
+          <w:instrText xml:space="preserve"> PAGEREF _Toc517628667 \h </w:instrText>
         </w:r>
         <w:r>
           <w:rPr>
@@ -7716,7 +7752,7 @@
           <w:lang w:val="en-GB" w:eastAsia="en-GB"/>
         </w:rPr>
       </w:pPr>
-      <w:hyperlink w:anchor="_Toc517627592" w:history="1">
+      <w:hyperlink w:anchor="_Toc517628668" w:history="1">
         <w:r>
           <w:rPr>
             <w:rStyle w:val="Hyperlink"/>
@@ -7743,7 +7779,7 @@
             <w:noProof/>
             <w:webHidden/>
           </w:rPr>
-          <w:instrText xml:space="preserve"> PAGEREF _Toc517627592 \h </w:instrText>
+          <w:instrText xml:space="preserve"> PAGEREF _Toc517628668 \h </w:instrText>
         </w:r>
         <w:r>
           <w:rPr>
@@ -7786,7 +7822,7 @@
           <w:lang w:val="en-GB" w:eastAsia="en-GB"/>
         </w:rPr>
       </w:pPr>
-      <w:hyperlink w:anchor="_Toc517627593" w:history="1">
+      <w:hyperlink w:anchor="_Toc517628669" w:history="1">
         <w:r>
           <w:rPr>
             <w:rStyle w:val="Hyperlink"/>
@@ -7813,7 +7849,7 @@
             <w:noProof/>
             <w:webHidden/>
           </w:rPr>
-          <w:instrText xml:space="preserve"> PAGEREF _Toc517627593 \h </w:instrText>
+          <w:instrText xml:space="preserve"> PAGEREF _Toc517628669 \h </w:instrText>
         </w:r>
         <w:r>
           <w:rPr>
@@ -7856,7 +7892,7 @@
           <w:lang w:val="en-GB" w:eastAsia="en-GB"/>
         </w:rPr>
       </w:pPr>
-      <w:hyperlink w:anchor="_Toc517627594" w:history="1">
+      <w:hyperlink w:anchor="_Toc517628670" w:history="1">
         <w:r>
           <w:rPr>
             <w:rStyle w:val="Hyperlink"/>
@@ -7883,7 +7919,7 @@
             <w:noProof/>
             <w:webHidden/>
           </w:rPr>
-          <w:instrText xml:space="preserve"> PAGEREF _Toc517627594 \h </w:instrText>
+          <w:instrText xml:space="preserve"> PAGEREF _Toc517628670 \h </w:instrText>
         </w:r>
         <w:r>
           <w:rPr>
@@ -7926,7 +7962,7 @@
           <w:lang w:val="en-GB" w:eastAsia="en-GB"/>
         </w:rPr>
       </w:pPr>
-      <w:hyperlink w:anchor="_Toc517627595" w:history="1">
+      <w:hyperlink w:anchor="_Toc517628671" w:history="1">
         <w:r>
           <w:rPr>
             <w:rStyle w:val="Hyperlink"/>
@@ -7953,7 +7989,7 @@
             <w:noProof/>
             <w:webHidden/>
           </w:rPr>
-          <w:instrText xml:space="preserve"> PAGEREF _Toc517627595 \h </w:instrText>
+          <w:instrText xml:space="preserve"> PAGEREF _Toc517628671 \h </w:instrText>
         </w:r>
         <w:r>
           <w:rPr>
@@ -7996,7 +8032,7 @@
           <w:lang w:val="en-GB" w:eastAsia="en-GB"/>
         </w:rPr>
       </w:pPr>
-      <w:hyperlink w:anchor="_Toc517627596" w:history="1">
+      <w:hyperlink w:anchor="_Toc517628672" w:history="1">
         <w:r>
           <w:rPr>
             <w:rStyle w:val="Hyperlink"/>
@@ -8023,7 +8059,7 @@
             <w:noProof/>
             <w:webHidden/>
           </w:rPr>
-          <w:instrText xml:space="preserve"> PAGEREF _Toc517627596 \h </w:instrText>
+          <w:instrText xml:space="preserve"> PAGEREF _Toc517628672 \h </w:instrText>
         </w:r>
         <w:r>
           <w:rPr>
@@ -8066,7 +8102,7 @@
           <w:lang w:val="en-GB" w:eastAsia="en-GB"/>
         </w:rPr>
       </w:pPr>
-      <w:hyperlink w:anchor="_Toc517627597" w:history="1">
+      <w:hyperlink w:anchor="_Toc517628673" w:history="1">
         <w:r>
           <w:rPr>
             <w:rStyle w:val="Hyperlink"/>
@@ -8093,7 +8129,7 @@
             <w:noProof/>
             <w:webHidden/>
           </w:rPr>
-          <w:instrText xml:space="preserve"> PAGEREF _Toc517627597 \h </w:instrText>
+          <w:instrText xml:space="preserve"> PAGEREF _Toc517628673 \h </w:instrText>
         </w:r>
         <w:r>
           <w:rPr>
@@ -8136,7 +8172,7 @@
           <w:lang w:val="en-GB" w:eastAsia="en-GB"/>
         </w:rPr>
       </w:pPr>
-      <w:hyperlink w:anchor="_Toc517627598" w:history="1">
+      <w:hyperlink w:anchor="_Toc517628674" w:history="1">
         <w:r>
           <w:rPr>
             <w:rStyle w:val="Hyperlink"/>
@@ -8163,7 +8199,7 @@
             <w:noProof/>
             <w:webHidden/>
           </w:rPr>
-          <w:instrText xml:space="preserve"> PAGEREF _Toc517627598 \h </w:instrText>
+          <w:instrText xml:space="preserve"> PAGEREF _Toc517628674 \h </w:instrText>
         </w:r>
         <w:r>
           <w:rPr>
@@ -8206,7 +8242,7 @@
           <w:lang w:val="en-GB" w:eastAsia="en-GB"/>
         </w:rPr>
       </w:pPr>
-      <w:hyperlink w:anchor="_Toc517627599" w:history="1">
+      <w:hyperlink w:anchor="_Toc517628675" w:history="1">
         <w:r>
           <w:rPr>
             <w:rStyle w:val="Hyperlink"/>
@@ -8233,7 +8269,7 @@
             <w:noProof/>
             <w:webHidden/>
           </w:rPr>
-          <w:instrText xml:space="preserve"> PAGEREF _Toc517627599 \h </w:instrText>
+          <w:instrText xml:space="preserve"> PAGEREF _Toc517628675 \h </w:instrText>
         </w:r>
         <w:r>
           <w:rPr>
@@ -8285,7 +8321,7 @@
         <w:contextualSpacing/>
       </w:pPr>
       <w:bookmarkStart w:id="4" w:name="_Toc511323590"/>
-      <w:bookmarkStart w:id="5" w:name="_Toc517627499"/>
+      <w:bookmarkStart w:id="5" w:name="_Toc517628575"/>
       <w:r>
         <w:lastRenderedPageBreak/>
         <w:t>TABLE OF FIGURES</w:t>
@@ -8330,7 +8366,7 @@
         </w:rPr>
         <w:fldChar w:fldCharType="separate"/>
       </w:r>
-      <w:hyperlink r:id="rId12" w:anchor="_Toc517627600" w:history="1">
+      <w:hyperlink r:id="rId12" w:anchor="_Toc517628700" w:history="1">
         <w:r>
           <w:rPr>
             <w:rStyle w:val="Hyperlink"/>
@@ -8357,7 +8393,7 @@
             <w:noProof/>
             <w:webHidden/>
           </w:rPr>
-          <w:instrText xml:space="preserve"> PAGEREF _Toc517627600 \h </w:instrText>
+          <w:instrText xml:space="preserve"> PAGEREF _Toc517628700 \h </w:instrText>
         </w:r>
         <w:r>
           <w:rPr>
@@ -8400,7 +8436,7 @@
           <w:lang w:val="en-GB" w:eastAsia="en-GB"/>
         </w:rPr>
       </w:pPr>
-      <w:hyperlink r:id="rId13" w:anchor="_Toc517627601" w:history="1">
+      <w:hyperlink r:id="rId13" w:anchor="_Toc517628701" w:history="1">
         <w:r>
           <w:rPr>
             <w:rStyle w:val="Hyperlink"/>
@@ -8427,7 +8463,7 @@
             <w:noProof/>
             <w:webHidden/>
           </w:rPr>
-          <w:instrText xml:space="preserve"> PAGEREF _Toc517627601 \h </w:instrText>
+          <w:instrText xml:space="preserve"> PAGEREF _Toc517628701 \h </w:instrText>
         </w:r>
         <w:r>
           <w:rPr>
@@ -8470,7 +8506,7 @@
           <w:lang w:val="en-GB" w:eastAsia="en-GB"/>
         </w:rPr>
       </w:pPr>
-      <w:hyperlink r:id="rId14" w:anchor="_Toc517627602" w:history="1">
+      <w:hyperlink r:id="rId14" w:anchor="_Toc517628702" w:history="1">
         <w:r>
           <w:rPr>
             <w:rStyle w:val="Hyperlink"/>
@@ -8497,7 +8533,7 @@
             <w:noProof/>
             <w:webHidden/>
           </w:rPr>
-          <w:instrText xml:space="preserve"> PAGEREF _Toc517627602 \h </w:instrText>
+          <w:instrText xml:space="preserve"> PAGEREF _Toc517628702 \h </w:instrText>
         </w:r>
         <w:r>
           <w:rPr>
@@ -8540,7 +8576,7 @@
           <w:lang w:val="en-GB" w:eastAsia="en-GB"/>
         </w:rPr>
       </w:pPr>
-      <w:hyperlink r:id="rId15" w:anchor="_Toc517627603" w:history="1">
+      <w:hyperlink r:id="rId15" w:anchor="_Toc517628703" w:history="1">
         <w:r>
           <w:rPr>
             <w:rStyle w:val="Hyperlink"/>
@@ -8567,7 +8603,7 @@
             <w:noProof/>
             <w:webHidden/>
           </w:rPr>
-          <w:instrText xml:space="preserve"> PAGEREF _Toc517627603 \h </w:instrText>
+          <w:instrText xml:space="preserve"> PAGEREF _Toc517628703 \h </w:instrText>
         </w:r>
         <w:r>
           <w:rPr>
@@ -8610,7 +8646,7 @@
           <w:lang w:val="en-GB" w:eastAsia="en-GB"/>
         </w:rPr>
       </w:pPr>
-      <w:hyperlink w:anchor="_Toc517627604" w:history="1">
+      <w:hyperlink w:anchor="_Toc517628704" w:history="1">
         <w:r>
           <w:rPr>
             <w:rStyle w:val="Hyperlink"/>
@@ -8645,7 +8681,7 @@
             <w:noProof/>
             <w:webHidden/>
           </w:rPr>
-          <w:instrText xml:space="preserve"> PAGEREF _Toc517627604 \h </w:instrText>
+          <w:instrText xml:space="preserve"> PAGEREF _Toc517628704 \h </w:instrText>
         </w:r>
         <w:r>
           <w:rPr>
@@ -8688,7 +8724,7 @@
           <w:lang w:val="en-GB" w:eastAsia="en-GB"/>
         </w:rPr>
       </w:pPr>
-      <w:hyperlink r:id="rId16" w:anchor="_Toc517627605" w:history="1">
+      <w:hyperlink r:id="rId16" w:anchor="_Toc517628705" w:history="1">
         <w:r>
           <w:rPr>
             <w:rStyle w:val="Hyperlink"/>
@@ -8723,7 +8759,7 @@
             <w:noProof/>
             <w:webHidden/>
           </w:rPr>
-          <w:instrText xml:space="preserve"> PAGEREF _Toc517627605 \h </w:instrText>
+          <w:instrText xml:space="preserve"> PAGEREF _Toc517628705 \h </w:instrText>
         </w:r>
         <w:r>
           <w:rPr>
@@ -8766,7 +8802,7 @@
           <w:lang w:val="en-GB" w:eastAsia="en-GB"/>
         </w:rPr>
       </w:pPr>
-      <w:hyperlink w:anchor="_Toc517627606" w:history="1">
+      <w:hyperlink w:anchor="_Toc517628706" w:history="1">
         <w:r>
           <w:rPr>
             <w:rStyle w:val="Hyperlink"/>
@@ -8793,7 +8829,7 @@
             <w:noProof/>
             <w:webHidden/>
           </w:rPr>
-          <w:instrText xml:space="preserve"> PAGEREF _Toc517627606 \h </w:instrText>
+          <w:instrText xml:space="preserve"> PAGEREF _Toc517628706 \h </w:instrText>
         </w:r>
         <w:r>
           <w:rPr>
@@ -8836,7 +8872,7 @@
           <w:lang w:val="en-GB" w:eastAsia="en-GB"/>
         </w:rPr>
       </w:pPr>
-      <w:hyperlink w:anchor="_Toc517627607" w:history="1">
+      <w:hyperlink w:anchor="_Toc517628707" w:history="1">
         <w:r>
           <w:rPr>
             <w:rStyle w:val="Hyperlink"/>
@@ -8863,7 +8899,7 @@
             <w:noProof/>
             <w:webHidden/>
           </w:rPr>
-          <w:instrText xml:space="preserve"> PAGEREF _Toc517627607 \h </w:instrText>
+          <w:instrText xml:space="preserve"> PAGEREF _Toc517628707 \h </w:instrText>
         </w:r>
         <w:r>
           <w:rPr>
@@ -8906,7 +8942,7 @@
           <w:lang w:val="en-GB" w:eastAsia="en-GB"/>
         </w:rPr>
       </w:pPr>
-      <w:hyperlink w:anchor="_Toc517627608" w:history="1">
+      <w:hyperlink w:anchor="_Toc517628708" w:history="1">
         <w:r>
           <w:rPr>
             <w:rStyle w:val="Hyperlink"/>
@@ -8933,7 +8969,7 @@
             <w:noProof/>
             <w:webHidden/>
           </w:rPr>
-          <w:instrText xml:space="preserve"> PAGEREF _Toc517627608 \h </w:instrText>
+          <w:instrText xml:space="preserve"> PAGEREF _Toc517628708 \h </w:instrText>
         </w:r>
         <w:r>
           <w:rPr>
@@ -8976,7 +9012,7 @@
           <w:lang w:val="en-GB" w:eastAsia="en-GB"/>
         </w:rPr>
       </w:pPr>
-      <w:hyperlink w:anchor="_Toc517627609" w:history="1">
+      <w:hyperlink w:anchor="_Toc517628709" w:history="1">
         <w:r>
           <w:rPr>
             <w:rStyle w:val="Hyperlink"/>
@@ -9003,7 +9039,7 @@
             <w:noProof/>
             <w:webHidden/>
           </w:rPr>
-          <w:instrText xml:space="preserve"> PAGEREF _Toc517627609 \h </w:instrText>
+          <w:instrText xml:space="preserve"> PAGEREF _Toc517628709 \h </w:instrText>
         </w:r>
         <w:r>
           <w:rPr>
@@ -9046,7 +9082,7 @@
           <w:lang w:val="en-GB" w:eastAsia="en-GB"/>
         </w:rPr>
       </w:pPr>
-      <w:hyperlink w:anchor="_Toc517627610" w:history="1">
+      <w:hyperlink w:anchor="_Toc517628710" w:history="1">
         <w:r>
           <w:rPr>
             <w:rStyle w:val="Hyperlink"/>
@@ -9073,7 +9109,7 @@
             <w:noProof/>
             <w:webHidden/>
           </w:rPr>
-          <w:instrText xml:space="preserve"> PAGEREF _Toc517627610 \h </w:instrText>
+          <w:instrText xml:space="preserve"> PAGEREF _Toc517628710 \h </w:instrText>
         </w:r>
         <w:r>
           <w:rPr>
@@ -9116,7 +9152,7 @@
           <w:lang w:val="en-GB" w:eastAsia="en-GB"/>
         </w:rPr>
       </w:pPr>
-      <w:hyperlink w:anchor="_Toc517627611" w:history="1">
+      <w:hyperlink w:anchor="_Toc517628711" w:history="1">
         <w:r>
           <w:rPr>
             <w:rStyle w:val="Hyperlink"/>
@@ -9143,7 +9179,7 @@
             <w:noProof/>
             <w:webHidden/>
           </w:rPr>
-          <w:instrText xml:space="preserve"> PAGEREF _Toc517627611 \h </w:instrText>
+          <w:instrText xml:space="preserve"> PAGEREF _Toc517628711 \h </w:instrText>
         </w:r>
         <w:r>
           <w:rPr>
@@ -9186,7 +9222,7 @@
           <w:lang w:val="en-GB" w:eastAsia="en-GB"/>
         </w:rPr>
       </w:pPr>
-      <w:hyperlink w:anchor="_Toc517627612" w:history="1">
+      <w:hyperlink w:anchor="_Toc517628712" w:history="1">
         <w:r>
           <w:rPr>
             <w:rStyle w:val="Hyperlink"/>
@@ -9213,7 +9249,7 @@
             <w:noProof/>
             <w:webHidden/>
           </w:rPr>
-          <w:instrText xml:space="preserve"> PAGEREF _Toc517627612 \h </w:instrText>
+          <w:instrText xml:space="preserve"> PAGEREF _Toc517628712 \h </w:instrText>
         </w:r>
         <w:r>
           <w:rPr>
@@ -9256,7 +9292,7 @@
           <w:lang w:val="en-GB" w:eastAsia="en-GB"/>
         </w:rPr>
       </w:pPr>
-      <w:hyperlink w:anchor="_Toc517627613" w:history="1">
+      <w:hyperlink w:anchor="_Toc517628713" w:history="1">
         <w:r>
           <w:rPr>
             <w:rStyle w:val="Hyperlink"/>
@@ -9283,7 +9319,7 @@
             <w:noProof/>
             <w:webHidden/>
           </w:rPr>
-          <w:instrText xml:space="preserve"> PAGEREF _Toc517627613 \h </w:instrText>
+          <w:instrText xml:space="preserve"> PAGEREF _Toc517628713 \h </w:instrText>
         </w:r>
         <w:r>
           <w:rPr>
@@ -9326,7 +9362,7 @@
           <w:lang w:val="en-GB" w:eastAsia="en-GB"/>
         </w:rPr>
       </w:pPr>
-      <w:hyperlink w:anchor="_Toc517627614" w:history="1">
+      <w:hyperlink w:anchor="_Toc517628714" w:history="1">
         <w:r>
           <w:rPr>
             <w:rStyle w:val="Hyperlink"/>
@@ -9353,7 +9389,7 @@
             <w:noProof/>
             <w:webHidden/>
           </w:rPr>
-          <w:instrText xml:space="preserve"> PAGEREF _Toc517627614 \h </w:instrText>
+          <w:instrText xml:space="preserve"> PAGEREF _Toc517628714 \h </w:instrText>
         </w:r>
         <w:r>
           <w:rPr>
@@ -9396,7 +9432,7 @@
           <w:lang w:val="en-GB" w:eastAsia="en-GB"/>
         </w:rPr>
       </w:pPr>
-      <w:hyperlink w:anchor="_Toc517627615" w:history="1">
+      <w:hyperlink w:anchor="_Toc517628715" w:history="1">
         <w:r>
           <w:rPr>
             <w:rStyle w:val="Hyperlink"/>
@@ -9423,7 +9459,7 @@
             <w:noProof/>
             <w:webHidden/>
           </w:rPr>
-          <w:instrText xml:space="preserve"> PAGEREF _Toc517627615 \h </w:instrText>
+          <w:instrText xml:space="preserve"> PAGEREF _Toc517628715 \h </w:instrText>
         </w:r>
         <w:r>
           <w:rPr>
@@ -9466,7 +9502,7 @@
           <w:lang w:val="en-GB" w:eastAsia="en-GB"/>
         </w:rPr>
       </w:pPr>
-      <w:hyperlink w:anchor="_Toc517627616" w:history="1">
+      <w:hyperlink w:anchor="_Toc517628716" w:history="1">
         <w:r>
           <w:rPr>
             <w:rStyle w:val="Hyperlink"/>
@@ -9493,7 +9529,7 @@
             <w:noProof/>
             <w:webHidden/>
           </w:rPr>
-          <w:instrText xml:space="preserve"> PAGEREF _Toc517627616 \h </w:instrText>
+          <w:instrText xml:space="preserve"> PAGEREF _Toc517628716 \h </w:instrText>
         </w:r>
         <w:r>
           <w:rPr>
@@ -9536,7 +9572,7 @@
           <w:lang w:val="en-GB" w:eastAsia="en-GB"/>
         </w:rPr>
       </w:pPr>
-      <w:hyperlink w:anchor="_Toc517627617" w:history="1">
+      <w:hyperlink w:anchor="_Toc517628717" w:history="1">
         <w:r>
           <w:rPr>
             <w:rStyle w:val="Hyperlink"/>
@@ -9563,7 +9599,7 @@
             <w:noProof/>
             <w:webHidden/>
           </w:rPr>
-          <w:instrText xml:space="preserve"> PAGEREF _Toc517627617 \h </w:instrText>
+          <w:instrText xml:space="preserve"> PAGEREF _Toc517628717 \h </w:instrText>
         </w:r>
         <w:r>
           <w:rPr>
@@ -9606,7 +9642,7 @@
           <w:lang w:val="en-GB" w:eastAsia="en-GB"/>
         </w:rPr>
       </w:pPr>
-      <w:hyperlink w:anchor="_Toc517627618" w:history="1">
+      <w:hyperlink w:anchor="_Toc517628718" w:history="1">
         <w:r>
           <w:rPr>
             <w:rStyle w:val="Hyperlink"/>
@@ -9633,7 +9669,7 @@
             <w:noProof/>
             <w:webHidden/>
           </w:rPr>
-          <w:instrText xml:space="preserve"> PAGEREF _Toc517627618 \h </w:instrText>
+          <w:instrText xml:space="preserve"> PAGEREF _Toc517628718 \h </w:instrText>
         </w:r>
         <w:r>
           <w:rPr>
@@ -9676,7 +9712,7 @@
           <w:lang w:val="en-GB" w:eastAsia="en-GB"/>
         </w:rPr>
       </w:pPr>
-      <w:hyperlink w:anchor="_Toc517627619" w:history="1">
+      <w:hyperlink w:anchor="_Toc517628719" w:history="1">
         <w:r>
           <w:rPr>
             <w:rStyle w:val="Hyperlink"/>
@@ -9703,7 +9739,7 @@
             <w:noProof/>
             <w:webHidden/>
           </w:rPr>
-          <w:instrText xml:space="preserve"> PAGEREF _Toc517627619 \h </w:instrText>
+          <w:instrText xml:space="preserve"> PAGEREF _Toc517628719 \h </w:instrText>
         </w:r>
         <w:r>
           <w:rPr>
@@ -9746,7 +9782,7 @@
           <w:lang w:val="en-GB" w:eastAsia="en-GB"/>
         </w:rPr>
       </w:pPr>
-      <w:hyperlink w:anchor="_Toc517627620" w:history="1">
+      <w:hyperlink w:anchor="_Toc517628720" w:history="1">
         <w:r>
           <w:rPr>
             <w:rStyle w:val="Hyperlink"/>
@@ -9773,7 +9809,7 @@
             <w:noProof/>
             <w:webHidden/>
           </w:rPr>
-          <w:instrText xml:space="preserve"> PAGEREF _Toc517627620 \h </w:instrText>
+          <w:instrText xml:space="preserve"> PAGEREF _Toc517628720 \h </w:instrText>
         </w:r>
         <w:r>
           <w:rPr>
@@ -9816,7 +9852,7 @@
           <w:lang w:val="en-GB" w:eastAsia="en-GB"/>
         </w:rPr>
       </w:pPr>
-      <w:hyperlink w:anchor="_Toc517627621" w:history="1">
+      <w:hyperlink w:anchor="_Toc517628721" w:history="1">
         <w:r>
           <w:rPr>
             <w:rStyle w:val="Hyperlink"/>
@@ -9843,7 +9879,7 @@
             <w:noProof/>
             <w:webHidden/>
           </w:rPr>
-          <w:instrText xml:space="preserve"> PAGEREF _Toc517627621 \h </w:instrText>
+          <w:instrText xml:space="preserve"> PAGEREF _Toc517628721 \h </w:instrText>
         </w:r>
         <w:r>
           <w:rPr>
@@ -9886,7 +9922,7 @@
           <w:lang w:val="en-GB" w:eastAsia="en-GB"/>
         </w:rPr>
       </w:pPr>
-      <w:hyperlink w:anchor="_Toc517627622" w:history="1">
+      <w:hyperlink w:anchor="_Toc517628722" w:history="1">
         <w:r>
           <w:rPr>
             <w:rStyle w:val="Hyperlink"/>
@@ -9913,7 +9949,7 @@
             <w:noProof/>
             <w:webHidden/>
           </w:rPr>
-          <w:instrText xml:space="preserve"> PAGEREF _Toc517627622 \h </w:instrText>
+          <w:instrText xml:space="preserve"> PAGEREF _Toc517628722 \h </w:instrText>
         </w:r>
         <w:r>
           <w:rPr>
@@ -9956,7 +9992,7 @@
           <w:lang w:val="en-GB" w:eastAsia="en-GB"/>
         </w:rPr>
       </w:pPr>
-      <w:hyperlink w:anchor="_Toc517627623" w:history="1">
+      <w:hyperlink w:anchor="_Toc517628723" w:history="1">
         <w:r>
           <w:rPr>
             <w:rStyle w:val="Hyperlink"/>
@@ -9983,7 +10019,7 @@
             <w:noProof/>
             <w:webHidden/>
           </w:rPr>
-          <w:instrText xml:space="preserve"> PAGEREF _Toc517627623 \h </w:instrText>
+          <w:instrText xml:space="preserve"> PAGEREF _Toc517628723 \h </w:instrText>
         </w:r>
         <w:r>
           <w:rPr>
@@ -10049,7 +10085,7 @@
         <w:pStyle w:val="Heading1"/>
         <w:spacing w:line="360" w:lineRule="auto"/>
       </w:pPr>
-      <w:bookmarkStart w:id="6" w:name="_Toc517627500"/>
+      <w:bookmarkStart w:id="6" w:name="_Toc517628576"/>
       <w:r>
         <w:lastRenderedPageBreak/>
         <w:t xml:space="preserve">1. </w:t>
@@ -10064,7 +10100,7 @@
         <w:pStyle w:val="Heading2"/>
         <w:spacing w:after="120"/>
       </w:pPr>
-      <w:bookmarkStart w:id="7" w:name="_Toc517627501"/>
+      <w:bookmarkStart w:id="7" w:name="_Toc517628577"/>
       <w:r>
         <w:t xml:space="preserve">1.1 </w:t>
       </w:r>
@@ -10180,7 +10216,7 @@
       <w:pPr>
         <w:pStyle w:val="Heading2"/>
       </w:pPr>
-      <w:bookmarkStart w:id="8" w:name="_Toc517627502"/>
+      <w:bookmarkStart w:id="8" w:name="_Toc517628578"/>
       <w:r>
         <w:t>1.2 Solution</w:t>
       </w:r>
@@ -10313,7 +10349,7 @@
         <w:pStyle w:val="Heading2"/>
         <w:spacing w:after="240"/>
       </w:pPr>
-      <w:bookmarkStart w:id="9" w:name="_Toc517627503"/>
+      <w:bookmarkStart w:id="9" w:name="_Toc517628579"/>
       <w:r>
         <w:t>1.3 Scope</w:t>
       </w:r>
@@ -10432,7 +10468,7 @@
         <w:pStyle w:val="Heading3"/>
         <w:spacing w:after="120"/>
       </w:pPr>
-      <w:bookmarkStart w:id="10" w:name="_Toc517627504"/>
+      <w:bookmarkStart w:id="10" w:name="_Toc517628580"/>
       <w:r>
         <w:t xml:space="preserve">1.3.1 </w:t>
       </w:r>
@@ -10487,7 +10523,7 @@
         <w:pStyle w:val="Heading3"/>
         <w:spacing w:after="120"/>
       </w:pPr>
-      <w:bookmarkStart w:id="11" w:name="_Toc517627505"/>
+      <w:bookmarkStart w:id="11" w:name="_Toc517628581"/>
       <w:r>
         <w:t xml:space="preserve">1.3.2 </w:t>
       </w:r>
@@ -10711,7 +10747,7 @@
         <w:pStyle w:val="Heading3"/>
         <w:spacing w:after="120"/>
       </w:pPr>
-      <w:bookmarkStart w:id="12" w:name="_Toc517627506"/>
+      <w:bookmarkStart w:id="12" w:name="_Toc517628582"/>
       <w:r>
         <w:t xml:space="preserve">1.3.3 </w:t>
       </w:r>
@@ -10828,7 +10864,7 @@
         <w:pStyle w:val="Heading2"/>
         <w:spacing w:after="240"/>
       </w:pPr>
-      <w:bookmarkStart w:id="13" w:name="_Toc517627507"/>
+      <w:bookmarkStart w:id="13" w:name="_Toc517628583"/>
       <w:r>
         <w:t>1.4 Measurable Organizational Value</w:t>
       </w:r>
@@ -10960,7 +10996,7 @@
       <w:pPr>
         <w:pStyle w:val="Heading1"/>
       </w:pPr>
-      <w:bookmarkStart w:id="14" w:name="_Toc517627508"/>
+      <w:bookmarkStart w:id="14" w:name="_Toc517628584"/>
       <w:r>
         <w:lastRenderedPageBreak/>
         <w:t xml:space="preserve">2. </w:t>
@@ -10975,7 +11011,7 @@
         <w:pStyle w:val="Heading2"/>
         <w:spacing w:after="240"/>
       </w:pPr>
-      <w:bookmarkStart w:id="15" w:name="_Toc517627509"/>
+      <w:bookmarkStart w:id="15" w:name="_Toc517628585"/>
       <w:r>
         <w:t>2.1 Overview</w:t>
       </w:r>
@@ -11022,7 +11058,7 @@
         <w:pStyle w:val="Heading2"/>
         <w:spacing w:after="60"/>
       </w:pPr>
-      <w:bookmarkStart w:id="16" w:name="_Toc517627510"/>
+      <w:bookmarkStart w:id="16" w:name="_Toc517628586"/>
       <w:r>
         <w:t>2.2 Existing Systems</w:t>
       </w:r>
@@ -11033,13 +11069,13 @@
         <w:pStyle w:val="Heading3"/>
         <w:spacing w:after="120"/>
       </w:pPr>
-      <w:bookmarkStart w:id="17" w:name="_Toc517627511"/>
+      <w:bookmarkStart w:id="17" w:name="_Toc517628587"/>
       <w:r>
         <w:rPr>
           <w:noProof/>
         </w:rPr>
         <w:drawing>
-          <wp:anchor distT="0" distB="0" distL="114300" distR="114300" simplePos="0" relativeHeight="251644928" behindDoc="1" locked="0" layoutInCell="1" allowOverlap="1" wp14:anchorId="1C9B6D41">
+          <wp:anchor distT="0" distB="0" distL="114300" distR="114300" simplePos="0" relativeHeight="251640832" behindDoc="1" locked="0" layoutInCell="1" allowOverlap="1" wp14:anchorId="6AFDE85E" wp14:editId="29C84A6C">
             <wp:simplePos x="0" y="0"/>
             <wp:positionH relativeFrom="column">
               <wp:posOffset>0</wp:posOffset>
@@ -11126,7 +11162,7 @@
         <mc:AlternateContent>
           <mc:Choice Requires="wps">
             <w:drawing>
-              <wp:anchor distT="0" distB="0" distL="114300" distR="114300" simplePos="0" relativeHeight="251663360" behindDoc="1" locked="0" layoutInCell="1" allowOverlap="1" wp14:anchorId="5E2BF2D2" wp14:editId="570F5A79">
+              <wp:anchor distT="0" distB="0" distL="114300" distR="114300" simplePos="0" relativeHeight="251665408" behindDoc="1" locked="0" layoutInCell="1" allowOverlap="1" wp14:anchorId="03DBD6D9" wp14:editId="23CDEC7F">
                 <wp:simplePos x="0" y="0"/>
                 <wp:positionH relativeFrom="column">
                   <wp:posOffset>-2038350</wp:posOffset>
@@ -11182,7 +11218,7 @@
                             <w:bookmarkStart w:id="18" w:name="_Toc514703233"/>
                             <w:bookmarkStart w:id="19" w:name="_Toc514871687"/>
                             <w:bookmarkStart w:id="20" w:name="_Toc517258993"/>
-                            <w:bookmarkStart w:id="21" w:name="_Toc517627600"/>
+                            <w:bookmarkStart w:id="21" w:name="_Toc517628700"/>
                             <w:r>
                               <w:t xml:space="preserve">Figure </w:t>
                             </w:r>
@@ -11234,11 +11270,11 @@
           </mc:Choice>
           <mc:Fallback>
             <w:pict>
-              <v:shapetype w14:anchorId="5E2BF2D2" id="_x0000_t202" coordsize="21600,21600" o:spt="202" path="m,l,21600r21600,l21600,xe">
+              <v:shapetype w14:anchorId="03DBD6D9" id="_x0000_t202" coordsize="21600,21600" o:spt="202" path="m,l,21600r21600,l21600,xe">
                 <v:stroke joinstyle="miter"/>
                 <v:path gradientshapeok="t" o:connecttype="rect"/>
               </v:shapetype>
-              <v:shape id="Text Box 9" o:spid="_x0000_s1026" type="#_x0000_t202" style="position:absolute;left:0;text-align:left;margin-left:-160.5pt;margin-top:143.1pt;width:153pt;height:.05pt;z-index:-251653120;visibility:visible;mso-wrap-style:square;mso-width-percent:0;mso-wrap-distance-left:9pt;mso-wrap-distance-top:0;mso-wrap-distance-right:9pt;mso-wrap-distance-bottom:0;mso-position-horizontal:absolute;mso-position-horizontal-relative:text;mso-position-vertical:absolute;mso-position-vertical-relative:text;mso-width-percent:0;mso-width-relative:margin;v-text-anchor:top" o:gfxdata="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" stroked="f">
+              <v:shape id="Text Box 9" o:spid="_x0000_s1026" type="#_x0000_t202" style="position:absolute;left:0;text-align:left;margin-left:-160.5pt;margin-top:143.1pt;width:153pt;height:.05pt;z-index:-251651072;visibility:visible;mso-wrap-style:square;mso-width-percent:0;mso-wrap-distance-left:9pt;mso-wrap-distance-top:0;mso-wrap-distance-right:9pt;mso-wrap-distance-bottom:0;mso-position-horizontal:absolute;mso-position-horizontal-relative:text;mso-position-vertical:absolute;mso-position-vertical-relative:text;mso-width-percent:0;mso-width-relative:margin;v-text-anchor:top" o:gfxdata="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" stroked="f">
                 <v:textbox style="mso-fit-shape-to-text:t" inset="0,0,0,0">
                   <w:txbxContent>
                     <w:p>
@@ -11255,7 +11291,7 @@
                       <w:bookmarkStart w:id="22" w:name="_Toc514703233"/>
                       <w:bookmarkStart w:id="23" w:name="_Toc514871687"/>
                       <w:bookmarkStart w:id="24" w:name="_Toc517258993"/>
-                      <w:bookmarkStart w:id="25" w:name="_Toc517627600"/>
+                      <w:bookmarkStart w:id="25" w:name="_Toc517628700"/>
                       <w:r>
                         <w:t xml:space="preserve">Figure </w:t>
                       </w:r>
@@ -11422,7 +11458,7 @@
         <w:pStyle w:val="Heading3"/>
         <w:spacing w:after="120"/>
       </w:pPr>
-      <w:bookmarkStart w:id="26" w:name="_Toc517627512"/>
+      <w:bookmarkStart w:id="26" w:name="_Toc517628588"/>
       <w:r>
         <w:t xml:space="preserve">2.2.2 </w:t>
       </w:r>
@@ -11440,7 +11476,7 @@
           <w:noProof/>
         </w:rPr>
         <w:drawing>
-          <wp:anchor distT="0" distB="0" distL="114300" distR="114300" simplePos="0" relativeHeight="251657216" behindDoc="1" locked="0" layoutInCell="1" allowOverlap="1" wp14:anchorId="5D276D32">
+          <wp:anchor distT="0" distB="0" distL="114300" distR="114300" simplePos="0" relativeHeight="251656192" behindDoc="1" locked="0" layoutInCell="1" allowOverlap="1" wp14:anchorId="2DF67750" wp14:editId="634C1439">
             <wp:simplePos x="0" y="0"/>
             <wp:positionH relativeFrom="column">
               <wp:posOffset>0</wp:posOffset>
@@ -11502,7 +11538,7 @@
         <mc:AlternateContent>
           <mc:Choice Requires="wps">
             <w:drawing>
-              <wp:anchor distT="0" distB="0" distL="114300" distR="114300" simplePos="0" relativeHeight="251669504" behindDoc="0" locked="0" layoutInCell="1" allowOverlap="1" wp14:anchorId="0F53F6DE" wp14:editId="23324EDC">
+              <wp:anchor distT="0" distB="0" distL="114300" distR="114300" simplePos="0" relativeHeight="251673600" behindDoc="0" locked="0" layoutInCell="1" allowOverlap="1" wp14:anchorId="78B0B894" wp14:editId="2EA5F8DB">
                 <wp:simplePos x="0" y="0"/>
                 <wp:positionH relativeFrom="column">
                   <wp:posOffset>0</wp:posOffset>
@@ -11547,7 +11583,7 @@
                             <w:bookmarkStart w:id="27" w:name="_Toc514703234"/>
                             <w:bookmarkStart w:id="28" w:name="_Toc514871688"/>
                             <w:bookmarkStart w:id="29" w:name="_Toc517258994"/>
-                            <w:bookmarkStart w:id="30" w:name="_Toc517627601"/>
+                            <w:bookmarkStart w:id="30" w:name="_Toc517628701"/>
                             <w:r>
                               <w:t xml:space="preserve">Figure </w:t>
                             </w:r>
@@ -11602,7 +11638,7 @@
           </mc:Choice>
           <mc:Fallback>
             <w:pict>
-              <v:shape w14:anchorId="0F53F6DE" id="Text Box 10" o:spid="_x0000_s1027" type="#_x0000_t202" style="position:absolute;left:0;text-align:left;margin-left:0;margin-top:118.55pt;width:153pt;height:21pt;z-index:251669504;visibility:visible;mso-wrap-style:square;mso-width-percent:0;mso-height-percent:0;mso-wrap-distance-left:9pt;mso-wrap-distance-top:0;mso-wrap-distance-right:9pt;mso-wrap-distance-bottom:0;mso-position-horizontal:absolute;mso-position-horizontal-relative:text;mso-position-vertical:absolute;mso-position-vertical-relative:text;mso-width-percent:0;mso-height-percent:0;mso-width-relative:margin;mso-height-relative:margin;v-text-anchor:top" o:gfxdata="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" stroked="f">
+              <v:shape w14:anchorId="78B0B894" id="Text Box 10" o:spid="_x0000_s1027" type="#_x0000_t202" style="position:absolute;left:0;text-align:left;margin-left:0;margin-top:118.55pt;width:153pt;height:21pt;z-index:251673600;visibility:visible;mso-wrap-style:square;mso-width-percent:0;mso-height-percent:0;mso-wrap-distance-left:9pt;mso-wrap-distance-top:0;mso-wrap-distance-right:9pt;mso-wrap-distance-bottom:0;mso-position-horizontal:absolute;mso-position-horizontal-relative:text;mso-position-vertical:absolute;mso-position-vertical-relative:text;mso-width-percent:0;mso-height-percent:0;mso-width-relative:margin;mso-height-relative:margin;v-text-anchor:top" o:gfxdata="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" stroked="f">
                 <v:textbox inset="0,0,0,0">
                   <w:txbxContent>
                     <w:p>
@@ -11616,7 +11652,7 @@
                       <w:bookmarkStart w:id="31" w:name="_Toc514703234"/>
                       <w:bookmarkStart w:id="32" w:name="_Toc514871688"/>
                       <w:bookmarkStart w:id="33" w:name="_Toc517258994"/>
-                      <w:bookmarkStart w:id="34" w:name="_Toc517627601"/>
+                      <w:bookmarkStart w:id="34" w:name="_Toc517628701"/>
                       <w:r>
                         <w:t xml:space="preserve">Figure </w:t>
                       </w:r>
@@ -11773,7 +11809,7 @@
         <w:pStyle w:val="Heading3"/>
         <w:spacing w:after="120"/>
       </w:pPr>
-      <w:bookmarkStart w:id="35" w:name="_Toc517627513"/>
+      <w:bookmarkStart w:id="35" w:name="_Toc517628589"/>
       <w:r>
         <w:t>2.2.3 Anti Sleep Pilot</w:t>
       </w:r>
@@ -11790,7 +11826,7 @@
         <mc:AlternateContent>
           <mc:Choice Requires="wps">
             <w:drawing>
-              <wp:anchor distT="0" distB="0" distL="114300" distR="114300" simplePos="0" relativeHeight="251681792" behindDoc="1" locked="0" layoutInCell="1" allowOverlap="1" wp14:anchorId="608581AC" wp14:editId="7CCC845D">
+              <wp:anchor distT="0" distB="0" distL="114300" distR="114300" simplePos="0" relativeHeight="251689984" behindDoc="1" locked="0" layoutInCell="1" allowOverlap="1" wp14:anchorId="3048C366" wp14:editId="727CF1B9">
                 <wp:simplePos x="0" y="0"/>
                 <wp:positionH relativeFrom="column">
                   <wp:posOffset>30480</wp:posOffset>
@@ -11843,7 +11879,7 @@
                             <w:bookmarkStart w:id="36" w:name="_Toc514703235"/>
                             <w:bookmarkStart w:id="37" w:name="_Toc514871689"/>
                             <w:bookmarkStart w:id="38" w:name="_Toc517258995"/>
-                            <w:bookmarkStart w:id="39" w:name="_Toc517627602"/>
+                            <w:bookmarkStart w:id="39" w:name="_Toc517628702"/>
                             <w:r>
                               <w:t xml:space="preserve">Figure </w:t>
                             </w:r>
@@ -11898,7 +11934,7 @@
           </mc:Choice>
           <mc:Fallback>
             <w:pict>
-              <v:shape w14:anchorId="608581AC" id="Text Box 11" o:spid="_x0000_s1028" type="#_x0000_t202" style="position:absolute;left:0;text-align:left;margin-left:2.4pt;margin-top:144.25pt;width:145.2pt;height:22.2pt;z-index:-251634688;visibility:visible;mso-wrap-style:square;mso-width-percent:0;mso-height-percent:0;mso-wrap-distance-left:9pt;mso-wrap-distance-top:0;mso-wrap-distance-right:9pt;mso-wrap-distance-bottom:0;mso-position-horizontal:absolute;mso-position-horizontal-relative:text;mso-position-vertical:absolute;mso-position-vertical-relative:text;mso-width-percent:0;mso-height-percent:0;mso-width-relative:margin;mso-height-relative:margin;v-text-anchor:top" o:gfxdata="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" stroked="f">
+              <v:shape w14:anchorId="3048C366" id="Text Box 11" o:spid="_x0000_s1028" type="#_x0000_t202" style="position:absolute;left:0;text-align:left;margin-left:2.4pt;margin-top:144.25pt;width:145.2pt;height:22.2pt;z-index:-251626496;visibility:visible;mso-wrap-style:square;mso-width-percent:0;mso-height-percent:0;mso-wrap-distance-left:9pt;mso-wrap-distance-top:0;mso-wrap-distance-right:9pt;mso-wrap-distance-bottom:0;mso-position-horizontal:absolute;mso-position-horizontal-relative:text;mso-position-vertical:absolute;mso-position-vertical-relative:text;mso-width-percent:0;mso-height-percent:0;mso-width-relative:margin;mso-height-relative:margin;v-text-anchor:top" o:gfxdata="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" stroked="f">
                 <v:textbox inset="0,0,0,0">
                   <w:txbxContent>
                     <w:p>
@@ -11912,7 +11948,7 @@
                       <w:bookmarkStart w:id="40" w:name="_Toc514703235"/>
                       <w:bookmarkStart w:id="41" w:name="_Toc514871689"/>
                       <w:bookmarkStart w:id="42" w:name="_Toc517258995"/>
-                      <w:bookmarkStart w:id="43" w:name="_Toc517627602"/>
+                      <w:bookmarkStart w:id="43" w:name="_Toc517628702"/>
                       <w:r>
                         <w:t xml:space="preserve">Figure </w:t>
                       </w:r>
@@ -11958,7 +11994,7 @@
           <w:noProof/>
         </w:rPr>
         <w:drawing>
-          <wp:anchor distT="0" distB="0" distL="114300" distR="114300" simplePos="0" relativeHeight="251638784" behindDoc="1" locked="0" layoutInCell="1" allowOverlap="1" wp14:anchorId="2BDD41C7">
+          <wp:anchor distT="0" distB="0" distL="114300" distR="114300" simplePos="0" relativeHeight="251632640" behindDoc="1" locked="0" layoutInCell="1" allowOverlap="1" wp14:anchorId="3E5245F6" wp14:editId="7552BCAA">
             <wp:simplePos x="0" y="0"/>
             <wp:positionH relativeFrom="column">
               <wp:posOffset>30480</wp:posOffset>
@@ -12110,7 +12146,7 @@
       <w:pPr>
         <w:pStyle w:val="Heading3"/>
       </w:pPr>
-      <w:bookmarkStart w:id="44" w:name="_Toc517627514"/>
+      <w:bookmarkStart w:id="44" w:name="_Toc517628590"/>
       <w:r>
         <w:t>2.2.4 Lane Departure Warning System</w:t>
       </w:r>
@@ -12122,7 +12158,7 @@
           <w:noProof/>
         </w:rPr>
         <w:drawing>
-          <wp:anchor distT="0" distB="0" distL="114300" distR="114300" simplePos="0" relativeHeight="251632640" behindDoc="0" locked="0" layoutInCell="1" allowOverlap="1" wp14:anchorId="4670A04B" wp14:editId="69C245EB">
+          <wp:anchor distT="0" distB="0" distL="114300" distR="114300" simplePos="0" relativeHeight="251624448" behindDoc="0" locked="0" layoutInCell="1" allowOverlap="1" wp14:anchorId="021CBED9" wp14:editId="23D22C54">
             <wp:simplePos x="0" y="0"/>
             <wp:positionH relativeFrom="column">
               <wp:posOffset>0</wp:posOffset>
@@ -12209,7 +12245,7 @@
         <mc:AlternateContent>
           <mc:Choice Requires="wps">
             <w:drawing>
-              <wp:anchor distT="0" distB="0" distL="114300" distR="114300" simplePos="0" relativeHeight="251651072" behindDoc="0" locked="0" layoutInCell="1" allowOverlap="1" wp14:anchorId="44170431" wp14:editId="4208A3FE">
+              <wp:anchor distT="0" distB="0" distL="114300" distR="114300" simplePos="0" relativeHeight="251649024" behindDoc="0" locked="0" layoutInCell="1" allowOverlap="1" wp14:anchorId="50FB4D69" wp14:editId="53D59D25">
                 <wp:simplePos x="0" y="0"/>
                 <wp:positionH relativeFrom="column">
                   <wp:posOffset>-2179320</wp:posOffset>
@@ -12253,7 +12289,7 @@
                               </w:rPr>
                             </w:pPr>
                             <w:bookmarkStart w:id="45" w:name="_Toc517258996"/>
-                            <w:bookmarkStart w:id="46" w:name="_Toc517627603"/>
+                            <w:bookmarkStart w:id="46" w:name="_Toc517628703"/>
                             <w:r>
                               <w:t xml:space="preserve">Figure </w:t>
                             </w:r>
@@ -12306,7 +12342,7 @@
           </mc:Choice>
           <mc:Fallback>
             <w:pict>
-              <v:shape w14:anchorId="44170431" id="Text Box 12" o:spid="_x0000_s1029" type="#_x0000_t202" style="position:absolute;left:0;text-align:left;margin-left:-171.6pt;margin-top:94.6pt;width:162.6pt;height:30.6pt;z-index:251651072;visibility:visible;mso-wrap-style:square;mso-height-percent:0;mso-wrap-distance-left:9pt;mso-wrap-distance-top:0;mso-wrap-distance-right:9pt;mso-wrap-distance-bottom:0;mso-position-horizontal:absolute;mso-position-horizontal-relative:text;mso-position-vertical:absolute;mso-position-vertical-relative:text;mso-height-percent:0;mso-height-relative:margin;v-text-anchor:top" o:gfxdata="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" stroked="f">
+              <v:shape w14:anchorId="50FB4D69" id="Text Box 12" o:spid="_x0000_s1029" type="#_x0000_t202" style="position:absolute;left:0;text-align:left;margin-left:-171.6pt;margin-top:94.6pt;width:162.6pt;height:30.6pt;z-index:251649024;visibility:visible;mso-wrap-style:square;mso-height-percent:0;mso-wrap-distance-left:9pt;mso-wrap-distance-top:0;mso-wrap-distance-right:9pt;mso-wrap-distance-bottom:0;mso-position-horizontal:absolute;mso-position-horizontal-relative:text;mso-position-vertical:absolute;mso-position-vertical-relative:text;mso-height-percent:0;mso-height-relative:margin;v-text-anchor:top" o:gfxdata="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" stroked="f">
                 <v:textbox inset="0,0,0,0">
                   <w:txbxContent>
                     <w:p>
@@ -12319,7 +12355,7 @@
                         </w:rPr>
                       </w:pPr>
                       <w:bookmarkStart w:id="47" w:name="_Toc517258996"/>
-                      <w:bookmarkStart w:id="48" w:name="_Toc517627603"/>
+                      <w:bookmarkStart w:id="48" w:name="_Toc517628703"/>
                       <w:r>
                         <w:t xml:space="preserve">Figure </w:t>
                       </w:r>
@@ -12443,7 +12479,7 @@
       <w:pPr>
         <w:pStyle w:val="Heading3"/>
       </w:pPr>
-      <w:bookmarkStart w:id="49" w:name="_Toc517627515"/>
+      <w:bookmarkStart w:id="49" w:name="_Toc517628591"/>
       <w:r>
         <w:lastRenderedPageBreak/>
         <w:t>2.2.5 Drowsiness Detection system using EEG Helmets</w:t>
@@ -12461,7 +12497,7 @@
           <w:noProof/>
         </w:rPr>
         <w:drawing>
-          <wp:inline distT="0" distB="0" distL="0" distR="0" wp14:anchorId="5D013F0E" wp14:editId="13DCF180">
+          <wp:inline distT="0" distB="0" distL="0" distR="0" wp14:anchorId="44FA72C7" wp14:editId="57120A11">
             <wp:extent cx="5695950" cy="1504950"/>
             <wp:effectExtent l="0" t="0" r="0" b="0"/>
             <wp:docPr id="7" name="Picture 7"/>
@@ -12516,7 +12552,7 @@
         <w:jc w:val="center"/>
       </w:pPr>
       <w:bookmarkStart w:id="50" w:name="_Toc517258997"/>
-      <w:bookmarkStart w:id="51" w:name="_Toc517627604"/>
+      <w:bookmarkStart w:id="51" w:name="_Toc517628704"/>
       <w:r>
         <w:t xml:space="preserve">Figure </w:t>
       </w:r>
@@ -12634,7 +12670,7 @@
           <w:noProof/>
         </w:rPr>
         <w:drawing>
-          <wp:anchor distT="0" distB="0" distL="114300" distR="114300" simplePos="0" relativeHeight="251675648" behindDoc="1" locked="0" layoutInCell="1" allowOverlap="1" wp14:anchorId="6CA8DBD8" wp14:editId="2506E7FA">
+          <wp:anchor distT="0" distB="0" distL="114300" distR="114300" simplePos="0" relativeHeight="251681792" behindDoc="1" locked="0" layoutInCell="1" allowOverlap="1" wp14:anchorId="6A191CD8" wp14:editId="60746F2C">
             <wp:simplePos x="0" y="0"/>
             <wp:positionH relativeFrom="column">
               <wp:posOffset>0</wp:posOffset>
@@ -12798,7 +12834,7 @@
         <mc:AlternateContent>
           <mc:Choice Requires="wps">
             <w:drawing>
-              <wp:anchor distT="0" distB="0" distL="114300" distR="114300" simplePos="0" relativeHeight="251687936" behindDoc="1" locked="0" layoutInCell="1" allowOverlap="1" wp14:anchorId="3BB83CB6" wp14:editId="25FDDD6C">
+              <wp:anchor distT="0" distB="0" distL="114300" distR="114300" simplePos="0" relativeHeight="251698176" behindDoc="1" locked="0" layoutInCell="1" allowOverlap="1" wp14:anchorId="6DD9C99E" wp14:editId="57189C0C">
                 <wp:simplePos x="0" y="0"/>
                 <wp:positionH relativeFrom="column">
                   <wp:posOffset>-2019300</wp:posOffset>
@@ -12850,7 +12886,7 @@
                               </w:rPr>
                             </w:pPr>
                             <w:bookmarkStart w:id="52" w:name="_Toc517258998"/>
-                            <w:bookmarkStart w:id="53" w:name="_Toc517627605"/>
+                            <w:bookmarkStart w:id="53" w:name="_Toc517628705"/>
                             <w:r>
                               <w:t xml:space="preserve">Figure </w:t>
                             </w:r>
@@ -12934,7 +12970,7 @@
           </mc:Choice>
           <mc:Fallback>
             <w:pict>
-              <v:shape w14:anchorId="3BB83CB6" id="Text Box 14" o:spid="_x0000_s1030" type="#_x0000_t202" style="position:absolute;left:0;text-align:left;margin-left:-159pt;margin-top:25.95pt;width:151.15pt;height:23.4pt;z-index:-251628544;visibility:visible;mso-wrap-style:square;mso-height-percent:0;mso-wrap-distance-left:9pt;mso-wrap-distance-top:0;mso-wrap-distance-right:9pt;mso-wrap-distance-bottom:0;mso-position-horizontal:absolute;mso-position-horizontal-relative:text;mso-position-vertical:absolute;mso-position-vertical-relative:text;mso-height-percent:0;mso-height-relative:margin;v-text-anchor:top" o:gfxdata="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" stroked="f">
+              <v:shape w14:anchorId="6DD9C99E" id="Text Box 14" o:spid="_x0000_s1030" type="#_x0000_t202" style="position:absolute;left:0;text-align:left;margin-left:-159pt;margin-top:25.95pt;width:151.15pt;height:23.4pt;z-index:-251618304;visibility:visible;mso-wrap-style:square;mso-height-percent:0;mso-wrap-distance-left:9pt;mso-wrap-distance-top:0;mso-wrap-distance-right:9pt;mso-wrap-distance-bottom:0;mso-position-horizontal:absolute;mso-position-horizontal-relative:text;mso-position-vertical:absolute;mso-position-vertical-relative:text;mso-height-percent:0;mso-height-relative:margin;v-text-anchor:top" o:gfxdata="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" stroked="f">
                 <v:textbox inset="0,0,0,0">
                   <w:txbxContent>
                     <w:p>
@@ -12947,7 +12983,7 @@
                         </w:rPr>
                       </w:pPr>
                       <w:bookmarkStart w:id="54" w:name="_Toc517258998"/>
-                      <w:bookmarkStart w:id="55" w:name="_Toc517627605"/>
+                      <w:bookmarkStart w:id="55" w:name="_Toc517628705"/>
                       <w:r>
                         <w:t xml:space="preserve">Figure </w:t>
                       </w:r>
@@ -13077,7 +13113,7 @@
       <w:pPr>
         <w:pStyle w:val="Heading3"/>
       </w:pPr>
-      <w:bookmarkStart w:id="56" w:name="_Toc517627516"/>
+      <w:bookmarkStart w:id="56" w:name="_Toc517628592"/>
       <w:r>
         <w:t>2.2.6 Tesla Auto Pilot</w:t>
       </w:r>
@@ -13095,7 +13131,7 @@
           <w:noProof/>
         </w:rPr>
         <w:drawing>
-          <wp:inline distT="0" distB="0" distL="0" distR="0" wp14:anchorId="6160DA70" wp14:editId="5BA8EC5A">
+          <wp:inline distT="0" distB="0" distL="0" distR="0" wp14:anchorId="662756B1" wp14:editId="0E35B871">
             <wp:extent cx="3795044" cy="2134711"/>
             <wp:effectExtent l="0" t="0" r="0" b="0"/>
             <wp:docPr id="18" name="Picture 18" descr="Image result for tesla autopilot"/>
@@ -13150,7 +13186,7 @@
         <w:jc w:val="center"/>
       </w:pPr>
       <w:bookmarkStart w:id="57" w:name="_Toc517258999"/>
-      <w:bookmarkStart w:id="58" w:name="_Toc517627606"/>
+      <w:bookmarkStart w:id="58" w:name="_Toc517628706"/>
       <w:r>
         <w:t xml:space="preserve">Figure </w:t>
       </w:r>
@@ -13328,7 +13364,7 @@
         <w:pStyle w:val="Heading2"/>
         <w:spacing w:after="240"/>
       </w:pPr>
-      <w:bookmarkStart w:id="59" w:name="_Toc517627517"/>
+      <w:bookmarkStart w:id="59" w:name="_Toc517628593"/>
       <w:r>
         <w:t>2.3 Comparison of Existing Systems</w:t>
       </w:r>
@@ -13339,7 +13375,7 @@
         <w:pStyle w:val="Caption"/>
         <w:keepNext/>
       </w:pPr>
-      <w:bookmarkStart w:id="60" w:name="_Toc517627576"/>
+      <w:bookmarkStart w:id="60" w:name="_Toc517628652"/>
       <w:r>
         <w:t xml:space="preserve">Table </w:t>
       </w:r>
@@ -14264,7 +14300,7 @@
       <w:pPr>
         <w:pStyle w:val="Heading2"/>
       </w:pPr>
-      <w:bookmarkStart w:id="61" w:name="_Toc517627518"/>
+      <w:bookmarkStart w:id="61" w:name="_Toc517628594"/>
       <w:r>
         <w:lastRenderedPageBreak/>
         <w:t xml:space="preserve">2.4 </w:t>
@@ -15643,7 +15679,7 @@
         <w:pStyle w:val="Heading1"/>
         <w:spacing w:after="240"/>
       </w:pPr>
-      <w:bookmarkStart w:id="62" w:name="_Toc517627519"/>
+      <w:bookmarkStart w:id="62" w:name="_Toc517628595"/>
       <w:r>
         <w:lastRenderedPageBreak/>
         <w:t xml:space="preserve">3. </w:t>
@@ -15808,7 +15844,7 @@
           <w:noProof/>
         </w:rPr>
         <w:drawing>
-          <wp:inline distT="0" distB="0" distL="0" distR="0">
+          <wp:inline distT="0" distB="0" distL="0" distR="0" wp14:anchorId="3DF18F5B" wp14:editId="77157AC2">
             <wp:extent cx="5181235" cy="3451860"/>
             <wp:effectExtent l="0" t="0" r="635" b="0"/>
             <wp:docPr id="15" name="Picture 15"/>
@@ -15863,7 +15899,7 @@
         <w:jc w:val="center"/>
       </w:pPr>
       <w:bookmarkStart w:id="63" w:name="_Toc517259000"/>
-      <w:bookmarkStart w:id="64" w:name="_Toc517627607"/>
+      <w:bookmarkStart w:id="64" w:name="_Toc517628707"/>
       <w:r>
         <w:t xml:space="preserve">Figure </w:t>
       </w:r>
@@ -16390,7 +16426,7 @@
       <w:pPr>
         <w:pStyle w:val="Heading1"/>
       </w:pPr>
-      <w:bookmarkStart w:id="65" w:name="_Toc517627520"/>
+      <w:bookmarkStart w:id="65" w:name="_Toc517628596"/>
       <w:r>
         <w:lastRenderedPageBreak/>
         <w:t>4. DESIGN</w:t>
@@ -16407,7 +16443,7 @@
       <w:pPr>
         <w:pStyle w:val="Heading2"/>
       </w:pPr>
-      <w:bookmarkStart w:id="66" w:name="_Toc517627521"/>
+      <w:bookmarkStart w:id="66" w:name="_Toc517628597"/>
       <w:r>
         <w:t>4.1 High Level System Architecture of the Proposed System</w:t>
       </w:r>
@@ -16423,7 +16459,7 @@
           <w:noProof/>
         </w:rPr>
         <w:drawing>
-          <wp:inline distT="0" distB="0" distL="0" distR="0" wp14:anchorId="43C33975" wp14:editId="33802967">
+          <wp:inline distT="0" distB="0" distL="0" distR="0" wp14:anchorId="0E13697A" wp14:editId="19C230AF">
             <wp:extent cx="5731510" cy="3941638"/>
             <wp:effectExtent l="0" t="0" r="2540" b="1905"/>
             <wp:docPr id="258" name="Picture 258"/>
@@ -16471,7 +16507,7 @@
         <w:spacing w:before="120"/>
         <w:jc w:val="center"/>
       </w:pPr>
-      <w:bookmarkStart w:id="67" w:name="_Toc517627608"/>
+      <w:bookmarkStart w:id="67" w:name="_Toc517628708"/>
       <w:r>
         <w:t xml:space="preserve">Figure </w:t>
       </w:r>
@@ -16505,7 +16541,7 @@
       <w:pPr>
         <w:pStyle w:val="Heading3"/>
       </w:pPr>
-      <w:bookmarkStart w:id="68" w:name="_Toc517627522"/>
+      <w:bookmarkStart w:id="68" w:name="_Toc517628598"/>
       <w:r>
         <w:t>4.1.1 Pre-Processing Stage</w:t>
       </w:r>
@@ -16586,7 +16622,7 @@
       <w:pPr>
         <w:pStyle w:val="Heading3"/>
       </w:pPr>
-      <w:bookmarkStart w:id="69" w:name="_Toc517627523"/>
+      <w:bookmarkStart w:id="69" w:name="_Toc517628599"/>
       <w:r>
         <w:t>4.1.2 Position Detection Stage</w:t>
       </w:r>
@@ -16765,7 +16801,7 @@
         <w:pStyle w:val="Heading3"/>
         <w:spacing w:after="240"/>
       </w:pPr>
-      <w:bookmarkStart w:id="70" w:name="_Toc517627524"/>
+      <w:bookmarkStart w:id="70" w:name="_Toc517628600"/>
       <w:r>
         <w:t>4.1.3 Detection Estimation Stage</w:t>
       </w:r>
@@ -16791,7 +16827,7 @@
       <w:pPr>
         <w:pStyle w:val="Heading2"/>
       </w:pPr>
-      <w:bookmarkStart w:id="71" w:name="_Toc517627525"/>
+      <w:bookmarkStart w:id="71" w:name="_Toc517628601"/>
       <w:r>
         <w:t>4.2 Prototype User Interface wireframe</w:t>
       </w:r>
@@ -16808,7 +16844,7 @@
           <w:noProof/>
         </w:rPr>
         <w:drawing>
-          <wp:inline distT="0" distB="0" distL="0" distR="0" wp14:anchorId="56C11D79" wp14:editId="4994889E">
+          <wp:inline distT="0" distB="0" distL="0" distR="0" wp14:anchorId="49D2685D" wp14:editId="27FA99DE">
             <wp:extent cx="5730240" cy="2354580"/>
             <wp:effectExtent l="0" t="0" r="3810" b="7620"/>
             <wp:docPr id="17" name="Picture 17"/>
@@ -16863,7 +16899,7 @@
         <w:spacing w:before="120"/>
         <w:jc w:val="center"/>
       </w:pPr>
-      <w:bookmarkStart w:id="72" w:name="_Toc517627609"/>
+      <w:bookmarkStart w:id="72" w:name="_Toc517628709"/>
       <w:r>
         <w:t xml:space="preserve">Figure </w:t>
       </w:r>
@@ -16946,7 +16982,7 @@
         <w:pStyle w:val="Heading2"/>
         <w:spacing w:after="240"/>
       </w:pPr>
-      <w:bookmarkStart w:id="73" w:name="_Toc517627526"/>
+      <w:bookmarkStart w:id="73" w:name="_Toc517628602"/>
       <w:r>
         <w:lastRenderedPageBreak/>
         <w:t>4.3 Graphical User Interface</w:t>
@@ -16962,7 +16998,7 @@
           <w:noProof/>
         </w:rPr>
         <w:drawing>
-          <wp:inline distT="0" distB="0" distL="0" distR="0" wp14:anchorId="162C85D9" wp14:editId="7E665E9A">
+          <wp:inline distT="0" distB="0" distL="0" distR="0" wp14:anchorId="53EDAA92" wp14:editId="5FB58378">
             <wp:extent cx="8863330" cy="3470275"/>
             <wp:effectExtent l="0" t="0" r="0" b="0"/>
             <wp:docPr id="19" name="Picture 19"/>
@@ -17004,7 +17040,7 @@
         <w:spacing w:before="120"/>
         <w:jc w:val="center"/>
       </w:pPr>
-      <w:bookmarkStart w:id="74" w:name="_Toc517627610"/>
+      <w:bookmarkStart w:id="74" w:name="_Toc517628710"/>
       <w:r>
         <w:t xml:space="preserve">Figure </w:t>
       </w:r>
@@ -17225,7 +17261,7 @@
         <w:pStyle w:val="Heading2"/>
         <w:spacing w:after="240"/>
       </w:pPr>
-      <w:bookmarkStart w:id="75" w:name="_Toc517627527"/>
+      <w:bookmarkStart w:id="75" w:name="_Toc517628603"/>
       <w:r>
         <w:lastRenderedPageBreak/>
         <w:t>4.4 Use Case Diagram</w:t>
@@ -17242,7 +17278,7 @@
           <w:noProof/>
         </w:rPr>
         <w:drawing>
-          <wp:inline distT="0" distB="0" distL="0" distR="0">
+          <wp:inline distT="0" distB="0" distL="0" distR="0" wp14:anchorId="51818A07" wp14:editId="71991CE9">
             <wp:extent cx="5730240" cy="3680460"/>
             <wp:effectExtent l="0" t="0" r="3810" b="0"/>
             <wp:docPr id="27" name="Picture 27"/>
@@ -17297,7 +17333,7 @@
         <w:spacing w:before="120"/>
         <w:jc w:val="center"/>
       </w:pPr>
-      <w:bookmarkStart w:id="76" w:name="_Toc517627611"/>
+      <w:bookmarkStart w:id="76" w:name="_Toc517628711"/>
       <w:r>
         <w:t xml:space="preserve">Figure </w:t>
       </w:r>
@@ -17474,7 +17510,7 @@
         <w:spacing w:after="240"/>
         <w:jc w:val="left"/>
       </w:pPr>
-      <w:bookmarkStart w:id="77" w:name="_Toc517627528"/>
+      <w:bookmarkStart w:id="77" w:name="_Toc517628604"/>
       <w:r>
         <w:lastRenderedPageBreak/>
         <w:t>4.5 Activity Diagram</w:t>
@@ -17491,7 +17527,7 @@
           <w:noProof/>
         </w:rPr>
         <w:drawing>
-          <wp:inline distT="0" distB="0" distL="0" distR="0">
+          <wp:inline distT="0" distB="0" distL="0" distR="0" wp14:anchorId="19F705D7" wp14:editId="34A7D1DD">
             <wp:extent cx="6383762" cy="5189826"/>
             <wp:effectExtent l="0" t="0" r="0" b="0"/>
             <wp:docPr id="23" name="Picture 23"/>
@@ -17545,7 +17581,7 @@
         <w:pStyle w:val="Caption"/>
         <w:jc w:val="center"/>
       </w:pPr>
-      <w:bookmarkStart w:id="78" w:name="_Toc517627612"/>
+      <w:bookmarkStart w:id="78" w:name="_Toc517628712"/>
       <w:r>
         <w:t xml:space="preserve">Figure </w:t>
       </w:r>
@@ -17924,7 +17960,7 @@
         <w:pStyle w:val="Heading2"/>
         <w:spacing w:after="240"/>
       </w:pPr>
-      <w:bookmarkStart w:id="79" w:name="_Toc517627529"/>
+      <w:bookmarkStart w:id="79" w:name="_Toc517628605"/>
       <w:r>
         <w:lastRenderedPageBreak/>
         <w:t>4.6 Class Diagram</w:t>
@@ -17937,7 +17973,7 @@
           <w:noProof/>
         </w:rPr>
         <w:drawing>
-          <wp:inline distT="0" distB="0" distL="0" distR="0">
+          <wp:inline distT="0" distB="0" distL="0" distR="0" wp14:anchorId="252ACD13" wp14:editId="760A17CF">
             <wp:extent cx="5722620" cy="3718560"/>
             <wp:effectExtent l="0" t="0" r="0" b="0"/>
             <wp:docPr id="24" name="Picture 24"/>
@@ -17992,7 +18028,7 @@
         <w:spacing w:before="120"/>
         <w:jc w:val="center"/>
       </w:pPr>
-      <w:bookmarkStart w:id="80" w:name="_Toc517627613"/>
+      <w:bookmarkStart w:id="80" w:name="_Toc517628713"/>
       <w:r>
         <w:t xml:space="preserve">Figure </w:t>
       </w:r>
@@ -18234,7 +18270,7 @@
         <w:pStyle w:val="Heading2"/>
         <w:spacing w:after="240"/>
       </w:pPr>
-      <w:bookmarkStart w:id="81" w:name="_Toc517627530"/>
+      <w:bookmarkStart w:id="81" w:name="_Toc517628606"/>
       <w:r>
         <w:lastRenderedPageBreak/>
         <w:t>4.7 Sequence Diagram</w:t>
@@ -18251,7 +18287,7 @@
           <w:noProof/>
         </w:rPr>
         <w:drawing>
-          <wp:inline distT="0" distB="0" distL="0" distR="0">
+          <wp:inline distT="0" distB="0" distL="0" distR="0" wp14:anchorId="7C404C18" wp14:editId="49B42423">
             <wp:extent cx="6692439" cy="5204460"/>
             <wp:effectExtent l="0" t="0" r="0" b="0"/>
             <wp:docPr id="26" name="Picture 26"/>
@@ -18305,7 +18341,7 @@
         <w:pStyle w:val="Caption"/>
         <w:jc w:val="center"/>
       </w:pPr>
-      <w:bookmarkStart w:id="82" w:name="_Toc517627614"/>
+      <w:bookmarkStart w:id="82" w:name="_Toc517628714"/>
       <w:r>
         <w:t xml:space="preserve">Figure </w:t>
       </w:r>
@@ -18558,7 +18594,7 @@
       <w:pPr>
         <w:pStyle w:val="Heading1"/>
       </w:pPr>
-      <w:bookmarkStart w:id="83" w:name="_Toc517627531"/>
+      <w:bookmarkStart w:id="83" w:name="_Toc517628607"/>
       <w:r>
         <w:lastRenderedPageBreak/>
         <w:t>5</w:t>
@@ -18581,7 +18617,7 @@
         <w:pStyle w:val="Heading2"/>
         <w:spacing w:after="240"/>
       </w:pPr>
-      <w:bookmarkStart w:id="84" w:name="_Toc517627532"/>
+      <w:bookmarkStart w:id="84" w:name="_Toc517628608"/>
       <w:r>
         <w:t>5</w:t>
       </w:r>
@@ -18889,7 +18925,7 @@
         <w:pStyle w:val="Heading2"/>
         <w:spacing w:after="240"/>
       </w:pPr>
-      <w:bookmarkStart w:id="85" w:name="_Toc517627533"/>
+      <w:bookmarkStart w:id="85" w:name="_Toc517628609"/>
       <w:r>
         <w:t>5</w:t>
       </w:r>
@@ -18912,7 +18948,7 @@
         <w:keepNext/>
         <w:spacing w:before="120"/>
       </w:pPr>
-      <w:bookmarkStart w:id="86" w:name="_Toc517627577"/>
+      <w:bookmarkStart w:id="86" w:name="_Toc517628653"/>
       <w:r>
         <w:t xml:space="preserve">Table </w:t>
       </w:r>
@@ -19705,7 +19741,7 @@
         <w:keepNext/>
         <w:spacing w:before="240"/>
       </w:pPr>
-      <w:bookmarkStart w:id="87" w:name="_Toc517627578"/>
+      <w:bookmarkStart w:id="87" w:name="_Toc517628654"/>
       <w:r>
         <w:t xml:space="preserve">Table </w:t>
       </w:r>
@@ -20027,7 +20063,7 @@
         <w:pStyle w:val="Heading2"/>
         <w:spacing w:before="240"/>
       </w:pPr>
-      <w:bookmarkStart w:id="88" w:name="_Toc517627534"/>
+      <w:bookmarkStart w:id="88" w:name="_Toc517628610"/>
       <w:r>
         <w:lastRenderedPageBreak/>
         <w:t>5</w:t>
@@ -20715,7 +20751,7 @@
       <w:r>
         <w:t xml:space="preserve"> </w:t>
       </w:r>
-      <w:bookmarkStart w:id="89" w:name="_Toc517627579"/>
+      <w:bookmarkStart w:id="89" w:name="_Toc517628655"/>
       <w:r>
         <w:t xml:space="preserve">Table </w:t>
       </w:r>
@@ -20766,7 +20802,7 @@
         <w:pStyle w:val="Heading1"/>
       </w:pPr>
       <w:bookmarkStart w:id="90" w:name="_Toc511323649"/>
-      <w:bookmarkStart w:id="91" w:name="_Toc517627535"/>
+      <w:bookmarkStart w:id="91" w:name="_Toc517628611"/>
       <w:r>
         <w:lastRenderedPageBreak/>
         <w:t xml:space="preserve">6. </w:t>
@@ -20781,7 +20817,7 @@
         <w:pStyle w:val="Heading2"/>
         <w:spacing w:after="240"/>
       </w:pPr>
-      <w:bookmarkStart w:id="92" w:name="_Toc517627536"/>
+      <w:bookmarkStart w:id="92" w:name="_Toc517628612"/>
       <w:r>
         <w:t>6.1 Selection of Technologies</w:t>
       </w:r>
@@ -21136,7 +21172,7 @@
     </w:p>
     <w:p>
       <w:pPr>
-        <w:spacing w:after="160"/>
+        <w:spacing w:after="160" w:line="276" w:lineRule="auto"/>
         <w:rPr>
           <w:highlight w:val="yellow"/>
         </w:rPr>
@@ -21196,6 +21232,8 @@
           <w:ilvl w:val="0"/>
           <w:numId w:val="19"/>
         </w:numPr>
+        <w:spacing w:line="276" w:lineRule="auto"/>
+        <w:ind w:left="714" w:hanging="357"/>
         <w:rPr>
           <w:highlight w:val="yellow"/>
         </w:rPr>
@@ -21222,6 +21260,8 @@
           <w:ilvl w:val="0"/>
           <w:numId w:val="19"/>
         </w:numPr>
+        <w:spacing w:line="276" w:lineRule="auto"/>
+        <w:ind w:left="714" w:hanging="357"/>
         <w:rPr>
           <w:highlight w:val="yellow"/>
         </w:rPr>
@@ -21240,6 +21280,8 @@
           <w:ilvl w:val="0"/>
           <w:numId w:val="19"/>
         </w:numPr>
+        <w:spacing w:line="276" w:lineRule="auto"/>
+        <w:ind w:left="714" w:hanging="357"/>
         <w:rPr>
           <w:highlight w:val="yellow"/>
         </w:rPr>
@@ -21266,6 +21308,8 @@
           <w:ilvl w:val="0"/>
           <w:numId w:val="19"/>
         </w:numPr>
+        <w:spacing w:line="276" w:lineRule="auto"/>
+        <w:ind w:left="714" w:hanging="357"/>
         <w:rPr>
           <w:highlight w:val="yellow"/>
         </w:rPr>
@@ -21284,6 +21328,8 @@
           <w:ilvl w:val="0"/>
           <w:numId w:val="19"/>
         </w:numPr>
+        <w:spacing w:line="276" w:lineRule="auto"/>
+        <w:ind w:left="714" w:hanging="357"/>
         <w:rPr>
           <w:highlight w:val="yellow"/>
         </w:rPr>
@@ -21309,7 +21355,7 @@
         <w:pStyle w:val="Heading2"/>
         <w:spacing w:after="120"/>
       </w:pPr>
-      <w:bookmarkStart w:id="93" w:name="_Toc517627537"/>
+      <w:bookmarkStart w:id="93" w:name="_Toc517628613"/>
       <w:r>
         <w:lastRenderedPageBreak/>
         <w:t xml:space="preserve">6.2 </w:t>
@@ -21326,7 +21372,7 @@
       <w:pPr>
         <w:pStyle w:val="Heading3"/>
       </w:pPr>
-      <w:bookmarkStart w:id="94" w:name="_Toc517627538"/>
+      <w:bookmarkStart w:id="94" w:name="_Toc517628614"/>
       <w:r>
         <w:t>6.2.1 Graphical User Interface</w:t>
       </w:r>
@@ -21390,7 +21436,7 @@
       <w:pPr>
         <w:pStyle w:val="Heading3"/>
       </w:pPr>
-      <w:bookmarkStart w:id="95" w:name="_Toc517627539"/>
+      <w:bookmarkStart w:id="95" w:name="_Toc517628615"/>
       <w:r>
         <w:t>6.2.2 Start</w:t>
       </w:r>
@@ -21425,7 +21471,7 @@
           <w:noProof/>
         </w:rPr>
         <w:drawing>
-          <wp:inline distT="0" distB="0" distL="0" distR="0" wp14:anchorId="50B1193F" wp14:editId="4C8A99FE">
+          <wp:inline distT="0" distB="0" distL="0" distR="0" wp14:anchorId="1EDB3074" wp14:editId="59DE8E88">
             <wp:extent cx="5731510" cy="5434330"/>
             <wp:effectExtent l="0" t="0" r="2540" b="0"/>
             <wp:docPr id="13" name="Picture 13"/>
@@ -21467,7 +21513,7 @@
         <w:spacing w:before="120"/>
         <w:jc w:val="center"/>
       </w:pPr>
-      <w:bookmarkStart w:id="96" w:name="_Toc517627615"/>
+      <w:bookmarkStart w:id="96" w:name="_Toc517628715"/>
       <w:r>
         <w:t xml:space="preserve">Figure </w:t>
       </w:r>
@@ -21571,7 +21617,7 @@
       <w:pPr>
         <w:pStyle w:val="Heading3"/>
       </w:pPr>
-      <w:bookmarkStart w:id="97" w:name="_Toc517627540"/>
+      <w:bookmarkStart w:id="97" w:name="_Toc517628616"/>
       <w:r>
         <w:t xml:space="preserve">6.2.3 Loading </w:t>
       </w:r>
@@ -21605,7 +21651,7 @@
           <w:noProof/>
         </w:rPr>
         <w:drawing>
-          <wp:inline distT="0" distB="0" distL="0" distR="0" wp14:anchorId="3D534595" wp14:editId="6BE63407">
+          <wp:inline distT="0" distB="0" distL="0" distR="0" wp14:anchorId="4A0EE0AE" wp14:editId="37CE54EB">
             <wp:extent cx="5731510" cy="1915160"/>
             <wp:effectExtent l="0" t="0" r="2540" b="8890"/>
             <wp:docPr id="21" name="Picture 21"/>
@@ -21647,7 +21693,7 @@
         <w:spacing w:before="120"/>
         <w:jc w:val="center"/>
       </w:pPr>
-      <w:bookmarkStart w:id="98" w:name="_Toc517627616"/>
+      <w:bookmarkStart w:id="98" w:name="_Toc517628716"/>
       <w:r>
         <w:t xml:space="preserve">Figure </w:t>
       </w:r>
@@ -21692,7 +21738,7 @@
       <w:pPr>
         <w:pStyle w:val="Heading3"/>
       </w:pPr>
-      <w:bookmarkStart w:id="99" w:name="_Toc517627541"/>
+      <w:bookmarkStart w:id="99" w:name="_Toc517628617"/>
       <w:r>
         <w:t xml:space="preserve">6.2.4 </w:t>
       </w:r>
@@ -21717,7 +21763,7 @@
           <w:noProof/>
         </w:rPr>
         <w:drawing>
-          <wp:inline distT="0" distB="0" distL="0" distR="0" wp14:anchorId="530CC43E" wp14:editId="3EBB5A31">
+          <wp:inline distT="0" distB="0" distL="0" distR="0" wp14:anchorId="019C8FD2" wp14:editId="6E461399">
             <wp:extent cx="5731510" cy="2421255"/>
             <wp:effectExtent l="0" t="0" r="2540" b="0"/>
             <wp:docPr id="22" name="Picture 22"/>
@@ -21759,7 +21805,7 @@
         <w:spacing w:before="120"/>
         <w:jc w:val="center"/>
       </w:pPr>
-      <w:bookmarkStart w:id="100" w:name="_Toc517627617"/>
+      <w:bookmarkStart w:id="100" w:name="_Toc517628717"/>
       <w:r>
         <w:t xml:space="preserve">Figure </w:t>
       </w:r>
@@ -21855,7 +21901,7 @@
       <w:pPr>
         <w:pStyle w:val="Heading3"/>
       </w:pPr>
-      <w:bookmarkStart w:id="101" w:name="_Toc517627542"/>
+      <w:bookmarkStart w:id="101" w:name="_Toc517628618"/>
       <w:r>
         <w:lastRenderedPageBreak/>
         <w:t xml:space="preserve">6.2.5 Eye </w:t>
@@ -21878,7 +21924,7 @@
           <w:noProof/>
         </w:rPr>
         <w:drawing>
-          <wp:inline distT="0" distB="0" distL="0" distR="0" wp14:anchorId="3E2A9D5C" wp14:editId="2ACEDD72">
+          <wp:inline distT="0" distB="0" distL="0" distR="0" wp14:anchorId="116ACA26" wp14:editId="48D9D2AB">
             <wp:extent cx="5731510" cy="2731770"/>
             <wp:effectExtent l="0" t="0" r="2540" b="0"/>
             <wp:docPr id="25" name="Picture 25"/>
@@ -21920,7 +21966,7 @@
         <w:spacing w:before="120"/>
         <w:jc w:val="center"/>
       </w:pPr>
-      <w:bookmarkStart w:id="102" w:name="_Toc517627618"/>
+      <w:bookmarkStart w:id="102" w:name="_Toc517628718"/>
       <w:r>
         <w:t xml:space="preserve">Figure </w:t>
       </w:r>
@@ -22004,7 +22050,7 @@
       <w:pPr>
         <w:pStyle w:val="Heading3"/>
       </w:pPr>
-      <w:bookmarkStart w:id="103" w:name="_Toc517627543"/>
+      <w:bookmarkStart w:id="103" w:name="_Toc517628619"/>
       <w:r>
         <w:t xml:space="preserve">6.2.6 </w:t>
       </w:r>
@@ -22029,7 +22075,7 @@
           <w:noProof/>
         </w:rPr>
         <w:drawing>
-          <wp:inline distT="0" distB="0" distL="0" distR="0" wp14:anchorId="2808EE8C" wp14:editId="0ECCCA64">
+          <wp:inline distT="0" distB="0" distL="0" distR="0" wp14:anchorId="6773D32B" wp14:editId="61790BC9">
             <wp:extent cx="5731510" cy="2426970"/>
             <wp:effectExtent l="0" t="0" r="2540" b="0"/>
             <wp:docPr id="28" name="Picture 28"/>
@@ -22071,7 +22117,7 @@
         <w:spacing w:before="120"/>
         <w:jc w:val="center"/>
       </w:pPr>
-      <w:bookmarkStart w:id="104" w:name="_Toc517627619"/>
+      <w:bookmarkStart w:id="104" w:name="_Toc517628719"/>
       <w:r>
         <w:t xml:space="preserve">Figure </w:t>
       </w:r>
@@ -22152,7 +22198,7 @@
       <w:pPr>
         <w:pStyle w:val="Heading3"/>
       </w:pPr>
-      <w:bookmarkStart w:id="105" w:name="_Toc517627544"/>
+      <w:bookmarkStart w:id="105" w:name="_Toc517628620"/>
       <w:r>
         <w:lastRenderedPageBreak/>
         <w:t xml:space="preserve">6.2.7 </w:t>
@@ -22172,7 +22218,7 @@
           <w:noProof/>
         </w:rPr>
         <w:drawing>
-          <wp:inline distT="0" distB="0" distL="0" distR="0" wp14:anchorId="23A4F8F2" wp14:editId="5AFF8286">
+          <wp:inline distT="0" distB="0" distL="0" distR="0" wp14:anchorId="7BC5FED3" wp14:editId="75CDD890">
             <wp:extent cx="5731510" cy="2760980"/>
             <wp:effectExtent l="0" t="0" r="2540" b="1270"/>
             <wp:docPr id="29" name="Picture 29"/>
@@ -22214,7 +22260,7 @@
         <w:spacing w:before="120"/>
         <w:jc w:val="center"/>
       </w:pPr>
-      <w:bookmarkStart w:id="106" w:name="_Toc517627620"/>
+      <w:bookmarkStart w:id="106" w:name="_Toc517628720"/>
       <w:r>
         <w:t xml:space="preserve">Figure </w:t>
       </w:r>
@@ -22265,7 +22311,7 @@
       <w:pPr>
         <w:pStyle w:val="Heading3"/>
       </w:pPr>
-      <w:bookmarkStart w:id="107" w:name="_Toc517627545"/>
+      <w:bookmarkStart w:id="107" w:name="_Toc517628621"/>
       <w:r>
         <w:t xml:space="preserve">6.2.8 Creating Driver Statistics </w:t>
       </w:r>
@@ -22288,7 +22334,7 @@
           <w:noProof/>
         </w:rPr>
         <w:drawing>
-          <wp:inline distT="0" distB="0" distL="0" distR="0" wp14:anchorId="26E25B8E" wp14:editId="7901C090">
+          <wp:inline distT="0" distB="0" distL="0" distR="0" wp14:anchorId="74FA0C83" wp14:editId="37BEF5B3">
             <wp:extent cx="5731510" cy="1397635"/>
             <wp:effectExtent l="0" t="0" r="2540" b="0"/>
             <wp:docPr id="30" name="Picture 30"/>
@@ -22330,7 +22376,7 @@
         <w:spacing w:before="120"/>
         <w:jc w:val="center"/>
       </w:pPr>
-      <w:bookmarkStart w:id="108" w:name="_Toc517627621"/>
+      <w:bookmarkStart w:id="108" w:name="_Toc517628721"/>
       <w:r>
         <w:t xml:space="preserve">Figure </w:t>
       </w:r>
@@ -22411,7 +22457,7 @@
       <w:pPr>
         <w:pStyle w:val="Heading1"/>
       </w:pPr>
-      <w:bookmarkStart w:id="109" w:name="_Toc517627546"/>
+      <w:bookmarkStart w:id="109" w:name="_Toc517628622"/>
       <w:r>
         <w:lastRenderedPageBreak/>
         <w:t xml:space="preserve">7. TESTING AND </w:t>
@@ -22661,7 +22707,7 @@
         <w:pStyle w:val="Heading2"/>
         <w:spacing w:after="120"/>
       </w:pPr>
-      <w:bookmarkStart w:id="110" w:name="_Toc517627547"/>
+      <w:bookmarkStart w:id="110" w:name="_Toc517628623"/>
       <w:r>
         <w:t>7.1 Unit Test</w:t>
       </w:r>
@@ -22674,7 +22720,7 @@
       <w:pPr>
         <w:pStyle w:val="Heading3"/>
       </w:pPr>
-      <w:bookmarkStart w:id="111" w:name="_Toc517627548"/>
+      <w:bookmarkStart w:id="111" w:name="_Toc517628624"/>
       <w:r>
         <w:t xml:space="preserve">7.1.1 </w:t>
       </w:r>
@@ -22698,7 +22744,7 @@
         <w:pStyle w:val="Caption"/>
         <w:keepNext/>
       </w:pPr>
-      <w:bookmarkStart w:id="112" w:name="_Toc517627580"/>
+      <w:bookmarkStart w:id="112" w:name="_Toc517628656"/>
       <w:r>
         <w:t xml:space="preserve">Table </w:t>
       </w:r>
@@ -23582,7 +23628,7 @@
       <w:pPr>
         <w:pStyle w:val="Heading3"/>
       </w:pPr>
-      <w:bookmarkStart w:id="113" w:name="_Toc517627549"/>
+      <w:bookmarkStart w:id="113" w:name="_Toc517628625"/>
       <w:r>
         <w:t>7.1.2 “Stop” button functionality</w:t>
       </w:r>
@@ -23594,7 +23640,7 @@
         <w:pStyle w:val="Caption"/>
         <w:keepNext/>
       </w:pPr>
-      <w:bookmarkStart w:id="114" w:name="_Toc517627581"/>
+      <w:bookmarkStart w:id="114" w:name="_Toc517628657"/>
       <w:r>
         <w:t xml:space="preserve">Table </w:t>
       </w:r>
@@ -24515,7 +24561,7 @@
       <w:pPr>
         <w:pStyle w:val="Heading3"/>
       </w:pPr>
-      <w:bookmarkStart w:id="115" w:name="_Toc517627550"/>
+      <w:bookmarkStart w:id="115" w:name="_Toc517628626"/>
       <w:r>
         <w:t>7.1.</w:t>
       </w:r>
@@ -24536,7 +24582,7 @@
         <w:pStyle w:val="Caption"/>
         <w:keepNext/>
       </w:pPr>
-      <w:bookmarkStart w:id="116" w:name="_Toc517627582"/>
+      <w:bookmarkStart w:id="116" w:name="_Toc517628658"/>
       <w:r>
         <w:t xml:space="preserve">Table </w:t>
       </w:r>
@@ -25207,7 +25253,7 @@
       <w:pPr>
         <w:pStyle w:val="Heading3"/>
       </w:pPr>
-      <w:bookmarkStart w:id="117" w:name="_Toc517627551"/>
+      <w:bookmarkStart w:id="117" w:name="_Toc517628627"/>
       <w:r>
         <w:lastRenderedPageBreak/>
         <w:t>7.1.4 Image Gray-scaling</w:t>
@@ -25220,7 +25266,7 @@
         <w:pStyle w:val="Caption"/>
         <w:keepNext/>
       </w:pPr>
-      <w:bookmarkStart w:id="118" w:name="_Toc517627583"/>
+      <w:bookmarkStart w:id="118" w:name="_Toc517628659"/>
       <w:r>
         <w:t xml:space="preserve">Table </w:t>
       </w:r>
@@ -25871,7 +25917,7 @@
       <w:pPr>
         <w:pStyle w:val="Heading3"/>
       </w:pPr>
-      <w:bookmarkStart w:id="119" w:name="_Toc517627552"/>
+      <w:bookmarkStart w:id="119" w:name="_Toc517628628"/>
       <w:r>
         <w:t>7.1.5 Detect Face</w:t>
       </w:r>
@@ -25883,7 +25929,7 @@
         <w:pStyle w:val="Caption"/>
         <w:keepNext/>
       </w:pPr>
-      <w:bookmarkStart w:id="120" w:name="_Toc517627584"/>
+      <w:bookmarkStart w:id="120" w:name="_Toc517628660"/>
       <w:r>
         <w:t xml:space="preserve">Table </w:t>
       </w:r>
@@ -26777,7 +26823,7 @@
       <w:pPr>
         <w:pStyle w:val="Heading3"/>
       </w:pPr>
-      <w:bookmarkStart w:id="121" w:name="_Toc517627553"/>
+      <w:bookmarkStart w:id="121" w:name="_Toc517628629"/>
       <w:r>
         <w:t>7.1.6 Detect Left and Right Eyes</w:t>
       </w:r>
@@ -26789,7 +26835,7 @@
         <w:pStyle w:val="Caption"/>
         <w:keepNext/>
       </w:pPr>
-      <w:bookmarkStart w:id="122" w:name="_Toc517627585"/>
+      <w:bookmarkStart w:id="122" w:name="_Toc517628661"/>
       <w:r>
         <w:t xml:space="preserve">Table </w:t>
       </w:r>
@@ -27889,7 +27935,7 @@
       <w:pPr>
         <w:pStyle w:val="Heading3"/>
       </w:pPr>
-      <w:bookmarkStart w:id="123" w:name="_Toc517627554"/>
+      <w:bookmarkStart w:id="123" w:name="_Toc517628630"/>
       <w:r>
         <w:t>7.1.7 Generate Warning Alarms</w:t>
       </w:r>
@@ -27901,7 +27947,7 @@
         <w:pStyle w:val="Caption"/>
         <w:keepNext/>
       </w:pPr>
-      <w:bookmarkStart w:id="124" w:name="_Toc517627586"/>
+      <w:bookmarkStart w:id="124" w:name="_Toc517628662"/>
       <w:r>
         <w:t xml:space="preserve">Table </w:t>
       </w:r>
@@ -28808,7 +28854,7 @@
       <w:pPr>
         <w:pStyle w:val="Heading3"/>
       </w:pPr>
-      <w:bookmarkStart w:id="125" w:name="_Toc517627555"/>
+      <w:bookmarkStart w:id="125" w:name="_Toc517628631"/>
       <w:r>
         <w:t>7.1.8 Show driver statistics in the list box</w:t>
       </w:r>
@@ -28820,7 +28866,7 @@
         <w:pStyle w:val="Caption"/>
         <w:keepNext/>
       </w:pPr>
-      <w:bookmarkStart w:id="126" w:name="_Toc517627587"/>
+      <w:bookmarkStart w:id="126" w:name="_Toc517628663"/>
       <w:r>
         <w:t xml:space="preserve">Table </w:t>
       </w:r>
@@ -29528,7 +29574,7 @@
       <w:pPr>
         <w:pStyle w:val="Heading3"/>
       </w:pPr>
-      <w:bookmarkStart w:id="127" w:name="_Toc517627556"/>
+      <w:bookmarkStart w:id="127" w:name="_Toc517628632"/>
       <w:r>
         <w:t>7.1.9 Save driver statistics in a text file</w:t>
       </w:r>
@@ -29540,7 +29586,7 @@
         <w:pStyle w:val="Caption"/>
         <w:keepNext/>
       </w:pPr>
-      <w:bookmarkStart w:id="128" w:name="_Toc517627588"/>
+      <w:bookmarkStart w:id="128" w:name="_Toc517628664"/>
       <w:r>
         <w:t xml:space="preserve">Table </w:t>
       </w:r>
@@ -30291,7 +30337,7 @@
         <w:pStyle w:val="Heading2"/>
         <w:spacing w:after="120"/>
       </w:pPr>
-      <w:bookmarkStart w:id="129" w:name="_Toc517627557"/>
+      <w:bookmarkStart w:id="129" w:name="_Toc517628633"/>
       <w:r>
         <w:t xml:space="preserve">7.2 </w:t>
       </w:r>
@@ -30435,7 +30481,7 @@
       <w:pPr>
         <w:pStyle w:val="Heading3"/>
       </w:pPr>
-      <w:bookmarkStart w:id="130" w:name="_Toc517627558"/>
+      <w:bookmarkStart w:id="130" w:name="_Toc517628634"/>
       <w:r>
         <w:t>7.2.1 Left and Right Eyes Are in An Opened State</w:t>
       </w:r>
@@ -30447,7 +30493,7 @@
         <w:pStyle w:val="Caption"/>
         <w:keepNext/>
       </w:pPr>
-      <w:bookmarkStart w:id="131" w:name="_Toc517627589"/>
+      <w:bookmarkStart w:id="131" w:name="_Toc517628665"/>
       <w:r>
         <w:t xml:space="preserve">Table </w:t>
       </w:r>
@@ -31305,7 +31351,7 @@
         <w:pStyle w:val="Heading3"/>
         <w:contextualSpacing/>
       </w:pPr>
-      <w:bookmarkStart w:id="132" w:name="_Toc517627559"/>
+      <w:bookmarkStart w:id="132" w:name="_Toc517628635"/>
       <w:r>
         <w:lastRenderedPageBreak/>
         <w:t xml:space="preserve">7.2.2 Left and Right Eyes Are in </w:t>
@@ -31330,7 +31376,7 @@
         <w:pStyle w:val="Caption"/>
         <w:keepNext/>
       </w:pPr>
-      <w:bookmarkStart w:id="133" w:name="_Toc517627590"/>
+      <w:bookmarkStart w:id="133" w:name="_Toc517628666"/>
       <w:r>
         <w:t xml:space="preserve">Table </w:t>
       </w:r>
@@ -32175,7 +32221,7 @@
         <w:pStyle w:val="Heading3"/>
         <w:contextualSpacing/>
       </w:pPr>
-      <w:bookmarkStart w:id="134" w:name="_Toc517627560"/>
+      <w:bookmarkStart w:id="134" w:name="_Toc517628636"/>
       <w:r>
         <w:t>7.2.</w:t>
       </w:r>
@@ -32202,7 +32248,7 @@
         <w:pStyle w:val="Caption"/>
         <w:keepNext/>
       </w:pPr>
-      <w:bookmarkStart w:id="135" w:name="_Toc517627591"/>
+      <w:bookmarkStart w:id="135" w:name="_Toc517628667"/>
       <w:r>
         <w:t xml:space="preserve">Table </w:t>
       </w:r>
@@ -33020,7 +33066,7 @@
       <w:pPr>
         <w:pStyle w:val="Heading3"/>
       </w:pPr>
-      <w:bookmarkStart w:id="136" w:name="_Toc517627561"/>
+      <w:bookmarkStart w:id="136" w:name="_Toc517628637"/>
       <w:r>
         <w:t>7.2.4 End User Feedback</w:t>
       </w:r>
@@ -33029,6 +33075,7 @@
     <w:p/>
     <w:p>
       <w:pPr>
+        <w:spacing w:line="276" w:lineRule="auto"/>
         <w:rPr>
           <w:highlight w:val="yellow"/>
         </w:rPr>
@@ -33084,6 +33131,8 @@
           <w:ilvl w:val="0"/>
           <w:numId w:val="48"/>
         </w:numPr>
+        <w:spacing w:line="276" w:lineRule="auto"/>
+        <w:ind w:left="765" w:hanging="357"/>
         <w:rPr>
           <w:highlight w:val="yellow"/>
         </w:rPr>
@@ -33103,6 +33152,8 @@
           <w:ilvl w:val="0"/>
           <w:numId w:val="48"/>
         </w:numPr>
+        <w:spacing w:line="276" w:lineRule="auto"/>
+        <w:ind w:left="765" w:hanging="357"/>
         <w:rPr>
           <w:highlight w:val="yellow"/>
         </w:rPr>
@@ -33111,7 +33162,15 @@
         <w:rPr>
           <w:highlight w:val="yellow"/>
         </w:rPr>
-        <w:t xml:space="preserve">Face and Eye detection process sometimes provided false positives resulting in incorrect warning alarms. </w:t>
+        <w:t>Face and Eye detection process sometimes provided f</w:t>
+      </w:r>
+      <w:bookmarkStart w:id="137" w:name="_GoBack"/>
+      <w:bookmarkEnd w:id="137"/>
+      <w:r>
+        <w:rPr>
+          <w:highlight w:val="yellow"/>
+        </w:rPr>
+        <w:t xml:space="preserve">alse positives resulting in incorrect warning alarms. </w:t>
       </w:r>
     </w:p>
     <w:p>
@@ -33121,6 +33180,8 @@
           <w:ilvl w:val="0"/>
           <w:numId w:val="48"/>
         </w:numPr>
+        <w:spacing w:line="276" w:lineRule="auto"/>
+        <w:ind w:left="765" w:hanging="357"/>
         <w:rPr>
           <w:highlight w:val="yellow"/>
         </w:rPr>
@@ -33139,6 +33200,8 @@
           <w:ilvl w:val="0"/>
           <w:numId w:val="48"/>
         </w:numPr>
+        <w:spacing w:line="276" w:lineRule="auto"/>
+        <w:ind w:left="765" w:hanging="357"/>
         <w:rPr>
           <w:highlight w:val="yellow"/>
         </w:rPr>
@@ -33157,6 +33220,8 @@
           <w:ilvl w:val="0"/>
           <w:numId w:val="48"/>
         </w:numPr>
+        <w:spacing w:line="276" w:lineRule="auto"/>
+        <w:ind w:left="765" w:hanging="357"/>
         <w:rPr>
           <w:highlight w:val="yellow"/>
         </w:rPr>
@@ -33175,6 +33240,8 @@
           <w:ilvl w:val="0"/>
           <w:numId w:val="48"/>
         </w:numPr>
+        <w:spacing w:line="276" w:lineRule="auto"/>
+        <w:ind w:left="765" w:hanging="357"/>
         <w:rPr>
           <w:highlight w:val="yellow"/>
         </w:rPr>
@@ -33193,6 +33260,8 @@
           <w:ilvl w:val="0"/>
           <w:numId w:val="48"/>
         </w:numPr>
+        <w:spacing w:line="276" w:lineRule="auto"/>
+        <w:ind w:left="765" w:hanging="357"/>
         <w:rPr>
           <w:highlight w:val="yellow"/>
         </w:rPr>
@@ -33211,6 +33280,8 @@
           <w:ilvl w:val="0"/>
           <w:numId w:val="48"/>
         </w:numPr>
+        <w:spacing w:line="276" w:lineRule="auto"/>
+        <w:ind w:left="765" w:hanging="357"/>
         <w:rPr>
           <w:highlight w:val="yellow"/>
         </w:rPr>
@@ -33229,6 +33300,8 @@
           <w:ilvl w:val="0"/>
           <w:numId w:val="48"/>
         </w:numPr>
+        <w:spacing w:line="276" w:lineRule="auto"/>
+        <w:ind w:left="765" w:hanging="357"/>
         <w:rPr>
           <w:highlight w:val="yellow"/>
         </w:rPr>
@@ -33247,6 +33320,8 @@
           <w:ilvl w:val="0"/>
           <w:numId w:val="48"/>
         </w:numPr>
+        <w:spacing w:line="276" w:lineRule="auto"/>
+        <w:ind w:left="765" w:hanging="357"/>
         <w:rPr>
           <w:highlight w:val="yellow"/>
         </w:rPr>
@@ -33303,6 +33378,8 @@
           <w:ilvl w:val="0"/>
           <w:numId w:val="48"/>
         </w:numPr>
+        <w:spacing w:line="276" w:lineRule="auto"/>
+        <w:ind w:left="765" w:hanging="357"/>
         <w:rPr>
           <w:highlight w:val="yellow"/>
         </w:rPr>
@@ -33333,12 +33410,12 @@
       <w:pPr>
         <w:pStyle w:val="Heading1"/>
       </w:pPr>
-      <w:bookmarkStart w:id="137" w:name="_Toc517627562"/>
+      <w:bookmarkStart w:id="138" w:name="_Toc517628638"/>
       <w:r>
         <w:lastRenderedPageBreak/>
         <w:t>8. LIMITATIONS</w:t>
       </w:r>
-      <w:bookmarkEnd w:id="137"/>
+      <w:bookmarkEnd w:id="138"/>
     </w:p>
     <w:p>
       <w:pPr>
@@ -33681,12 +33758,12 @@
       <w:pPr>
         <w:pStyle w:val="Heading1"/>
       </w:pPr>
-      <w:bookmarkStart w:id="138" w:name="_Toc517627563"/>
+      <w:bookmarkStart w:id="139" w:name="_Toc517628639"/>
       <w:r>
         <w:lastRenderedPageBreak/>
         <w:t>9. FUTURE WORK AND CONCLUSION</w:t>
       </w:r>
-      <w:bookmarkEnd w:id="138"/>
+      <w:bookmarkEnd w:id="139"/>
     </w:p>
     <w:p>
       <w:pPr>
@@ -34017,13 +34094,13 @@
         <w:pStyle w:val="Heading1"/>
         <w:spacing w:after="0"/>
       </w:pPr>
-      <w:bookmarkStart w:id="139" w:name="_Toc517627564"/>
+      <w:bookmarkStart w:id="140" w:name="_Toc517628640"/>
       <w:r>
         <w:lastRenderedPageBreak/>
         <w:t>REFERENCES</w:t>
       </w:r>
       <w:bookmarkEnd w:id="90"/>
-      <w:bookmarkEnd w:id="139"/>
+      <w:bookmarkEnd w:id="140"/>
     </w:p>
     <w:sdt>
       <w:sdtPr>
@@ -34629,27 +34706,28 @@
         <w:pStyle w:val="Heading1"/>
         <w:spacing w:after="240"/>
       </w:pPr>
-      <w:bookmarkStart w:id="140" w:name="_Toc517627565"/>
+      <w:bookmarkStart w:id="141" w:name="_Toc517628641"/>
       <w:r>
         <w:lastRenderedPageBreak/>
         <w:t>APPENDIX A – WORK BREAKDOWN STRUCTURE</w:t>
       </w:r>
-      <w:bookmarkEnd w:id="140"/>
+      <w:bookmarkEnd w:id="141"/>
     </w:p>
     <w:p>
       <w:pPr>
+        <w:pStyle w:val="Caption"/>
         <w:keepNext/>
-        <w:jc w:val="center"/>
+        <w:spacing w:before="120"/>
       </w:pPr>
       <w:r>
         <w:rPr>
           <w:noProof/>
         </w:rPr>
         <w:drawing>
-          <wp:inline distT="0" distB="0" distL="0" distR="0">
-            <wp:extent cx="7940040" cy="5013960"/>
-            <wp:effectExtent l="0" t="0" r="3810" b="0"/>
-            <wp:docPr id="20" name="Picture 20"/>
+          <wp:inline distT="0" distB="0" distL="0" distR="0" wp14:anchorId="33E4B476" wp14:editId="67EBE3F0">
+            <wp:extent cx="8863330" cy="4443462"/>
+            <wp:effectExtent l="0" t="0" r="0" b="0"/>
+            <wp:docPr id="31" name="Picture 31"/>
             <wp:cNvGraphicFramePr>
               <a:graphicFrameLocks xmlns:a="http://schemas.openxmlformats.org/drawingml/2006/main" noChangeAspect="1"/>
             </wp:cNvGraphicFramePr>
@@ -34657,7 +34735,7 @@
               <a:graphicData uri="http://schemas.openxmlformats.org/drawingml/2006/picture">
                 <pic:pic xmlns:pic="http://schemas.openxmlformats.org/drawingml/2006/picture">
                   <pic:nvPicPr>
-                    <pic:cNvPr id="0" name="Picture 4"/>
+                    <pic:cNvPr id="0" name="Picture 1"/>
                     <pic:cNvPicPr>
                       <a:picLocks noChangeAspect="1" noChangeArrowheads="1"/>
                     </pic:cNvPicPr>
@@ -34678,7 +34756,7 @@
                   <pic:spPr bwMode="auto">
                     <a:xfrm>
                       <a:off x="0" y="0"/>
-                      <a:ext cx="7979818" cy="5039079"/>
+                      <a:ext cx="8863330" cy="4443462"/>
                     </a:xfrm>
                     <a:prstGeom prst="rect">
                       <a:avLst/>
@@ -34701,7 +34779,7 @@
         <w:spacing w:before="120"/>
         <w:jc w:val="center"/>
       </w:pPr>
-      <w:bookmarkStart w:id="141" w:name="_Toc517627622"/>
+      <w:bookmarkStart w:id="142" w:name="_Toc517628722"/>
       <w:r>
         <w:t xml:space="preserve">Figure </w:t>
       </w:r>
@@ -34724,32 +34802,23 @@
         <w:fldChar w:fldCharType="end"/>
       </w:r>
       <w:r>
-        <w:t xml:space="preserve">: </w:t>
-      </w:r>
-      <w:r>
-        <w:t>Work Breakdown Structure</w:t>
-      </w:r>
-      <w:bookmarkEnd w:id="141"/>
-    </w:p>
-    <w:p>
-      <w:pPr>
-        <w:pStyle w:val="Caption"/>
-        <w:spacing w:before="120"/>
-        <w:jc w:val="center"/>
-      </w:pPr>
-    </w:p>
-    <w:p>
-      <w:pPr>
-        <w:pStyle w:val="Heading1"/>
-      </w:pPr>
-      <w:bookmarkStart w:id="142" w:name="_Toc517627566"/>
-      <w:r>
-        <w:t>APPENDIX B – GANTT CHART</w:t>
+        <w:t>: Work Breakdown Structure</w:t>
       </w:r>
       <w:bookmarkEnd w:id="142"/>
     </w:p>
     <w:p>
       <w:pPr>
+        <w:pStyle w:val="Heading1"/>
+      </w:pPr>
+      <w:bookmarkStart w:id="143" w:name="_Toc517628642"/>
+      <w:r>
+        <w:lastRenderedPageBreak/>
+        <w:t>APPENDIX B – GANTT CHART</w:t>
+      </w:r>
+      <w:bookmarkEnd w:id="143"/>
+    </w:p>
+    <w:p>
+      <w:pPr>
         <w:keepNext/>
         <w:jc w:val="center"/>
       </w:pPr>
@@ -34758,7 +34827,7 @@
           <w:noProof/>
         </w:rPr>
         <w:drawing>
-          <wp:inline distT="0" distB="0" distL="0" distR="0">
+          <wp:inline distT="0" distB="0" distL="0" distR="0" wp14:anchorId="5F945C8E" wp14:editId="59AFA2C7">
             <wp:extent cx="8305800" cy="4838700"/>
             <wp:effectExtent l="0" t="0" r="0" b="0"/>
             <wp:docPr id="8" name="Picture 8"/>
@@ -34819,7 +34888,7 @@
           <w:docGrid w:linePitch="360"/>
         </w:sectPr>
       </w:pPr>
-      <w:bookmarkStart w:id="143" w:name="_Toc517627623"/>
+      <w:bookmarkStart w:id="144" w:name="_Toc517628723"/>
       <w:r>
         <w:t xml:space="preserve">Figure </w:t>
       </w:r>
@@ -34846,31 +34915,31 @@
       </w:r>
       <w:r>
         <w:t>Gantt Chart</w:t>
-      </w:r>
-      <w:bookmarkEnd w:id="143"/>
-    </w:p>
-    <w:p>
-      <w:pPr>
-        <w:pStyle w:val="Heading1"/>
-        <w:spacing w:after="240"/>
-      </w:pPr>
-      <w:bookmarkStart w:id="144" w:name="_Toc517627567"/>
-      <w:r>
-        <w:lastRenderedPageBreak/>
-        <w:t>APPENDIX C – TEAM MEETINGS</w:t>
       </w:r>
       <w:bookmarkEnd w:id="144"/>
     </w:p>
     <w:p>
       <w:pPr>
+        <w:pStyle w:val="Heading1"/>
+        <w:spacing w:after="240"/>
+      </w:pPr>
+      <w:bookmarkStart w:id="145" w:name="_Toc517628643"/>
+      <w:r>
+        <w:lastRenderedPageBreak/>
+        <w:t>APPENDIX C – TEAM MEETINGS</w:t>
+      </w:r>
+      <w:bookmarkEnd w:id="145"/>
+    </w:p>
+    <w:p>
+      <w:pPr>
         <w:pStyle w:val="Heading2"/>
         <w:spacing w:after="120"/>
       </w:pPr>
-      <w:bookmarkStart w:id="145" w:name="_Toc517627568"/>
+      <w:bookmarkStart w:id="146" w:name="_Toc517628644"/>
       <w:r>
         <w:t>Meeting of Minutes 1</w:t>
       </w:r>
-      <w:bookmarkEnd w:id="145"/>
+      <w:bookmarkEnd w:id="146"/>
     </w:p>
     <w:p>
       <w:pPr>
@@ -35253,7 +35322,7 @@
         <w:pStyle w:val="Caption"/>
         <w:keepNext/>
       </w:pPr>
-      <w:bookmarkStart w:id="146" w:name="_Toc517627592"/>
+      <w:bookmarkStart w:id="147" w:name="_Toc517628668"/>
       <w:r>
         <w:t xml:space="preserve">Table </w:t>
       </w:r>
@@ -35281,7 +35350,7 @@
       <w:r>
         <w:t>Minutes of Meeting 1</w:t>
       </w:r>
-      <w:bookmarkEnd w:id="146"/>
+      <w:bookmarkEnd w:id="147"/>
     </w:p>
     <w:tbl>
       <w:tblPr>
@@ -37063,12 +37132,12 @@
         <w:pStyle w:val="Heading2"/>
         <w:spacing w:after="120"/>
       </w:pPr>
-      <w:bookmarkStart w:id="147" w:name="_Toc517627569"/>
+      <w:bookmarkStart w:id="148" w:name="_Toc517628645"/>
       <w:r>
         <w:lastRenderedPageBreak/>
         <w:t>Meeting of Minutes 2</w:t>
       </w:r>
-      <w:bookmarkEnd w:id="147"/>
+      <w:bookmarkEnd w:id="148"/>
     </w:p>
     <w:p>
       <w:pPr>
@@ -37459,7 +37528,7 @@
         <w:pStyle w:val="Caption"/>
         <w:keepNext/>
       </w:pPr>
-      <w:bookmarkStart w:id="148" w:name="_Toc517627593"/>
+      <w:bookmarkStart w:id="149" w:name="_Toc517628669"/>
       <w:r>
         <w:t xml:space="preserve">Table </w:t>
       </w:r>
@@ -37490,7 +37559,7 @@
       <w:r>
         <w:t>2</w:t>
       </w:r>
-      <w:bookmarkEnd w:id="148"/>
+      <w:bookmarkEnd w:id="149"/>
     </w:p>
     <w:tbl>
       <w:tblPr>
@@ -39444,12 +39513,12 @@
         <w:pStyle w:val="Heading2"/>
         <w:spacing w:after="120"/>
       </w:pPr>
-      <w:bookmarkStart w:id="149" w:name="_Toc517627570"/>
+      <w:bookmarkStart w:id="150" w:name="_Toc517628646"/>
       <w:r>
         <w:lastRenderedPageBreak/>
         <w:t>Meeting of Minutes 3</w:t>
       </w:r>
-      <w:bookmarkEnd w:id="149"/>
+      <w:bookmarkEnd w:id="150"/>
     </w:p>
     <w:p>
       <w:pPr>
@@ -39840,7 +39909,7 @@
         <w:pStyle w:val="Caption"/>
         <w:keepNext/>
       </w:pPr>
-      <w:bookmarkStart w:id="150" w:name="_Toc517627594"/>
+      <w:bookmarkStart w:id="151" w:name="_Toc517628670"/>
       <w:r>
         <w:t xml:space="preserve">Table </w:t>
       </w:r>
@@ -39871,7 +39940,7 @@
       <w:r>
         <w:t>3</w:t>
       </w:r>
-      <w:bookmarkEnd w:id="150"/>
+      <w:bookmarkEnd w:id="151"/>
     </w:p>
     <w:tbl>
       <w:tblPr>
@@ -42015,12 +42084,12 @@
         <w:pStyle w:val="Heading2"/>
         <w:spacing w:after="120"/>
       </w:pPr>
-      <w:bookmarkStart w:id="151" w:name="_Toc517627571"/>
+      <w:bookmarkStart w:id="152" w:name="_Toc517628647"/>
       <w:r>
         <w:lastRenderedPageBreak/>
         <w:t>Meeting of Minutes 4</w:t>
       </w:r>
-      <w:bookmarkEnd w:id="151"/>
+      <w:bookmarkEnd w:id="152"/>
     </w:p>
     <w:p>
       <w:pPr>
@@ -42403,7 +42472,7 @@
         <w:pStyle w:val="Caption"/>
         <w:keepNext/>
       </w:pPr>
-      <w:bookmarkStart w:id="152" w:name="_Toc517627595"/>
+      <w:bookmarkStart w:id="153" w:name="_Toc517628671"/>
       <w:r>
         <w:t xml:space="preserve">Table </w:t>
       </w:r>
@@ -42434,7 +42503,7 @@
       <w:r>
         <w:t>4</w:t>
       </w:r>
-      <w:bookmarkEnd w:id="152"/>
+      <w:bookmarkEnd w:id="153"/>
     </w:p>
     <w:tbl>
       <w:tblPr>
@@ -43488,8 +43557,6 @@
                 <w:lang w:val="en-GB"/>
               </w:rPr>
             </w:pPr>
-            <w:bookmarkStart w:id="153" w:name="_GoBack"/>
-            <w:bookmarkEnd w:id="153"/>
           </w:p>
         </w:tc>
       </w:tr>
@@ -43888,7 +43955,7 @@
         <w:pStyle w:val="Heading2"/>
         <w:spacing w:after="120"/>
       </w:pPr>
-      <w:bookmarkStart w:id="154" w:name="_Toc517627572"/>
+      <w:bookmarkStart w:id="154" w:name="_Toc517628648"/>
       <w:r>
         <w:lastRenderedPageBreak/>
         <w:t>Meeting of Minutes 5</w:t>
@@ -44316,7 +44383,7 @@
         <w:pStyle w:val="Caption"/>
         <w:keepNext/>
       </w:pPr>
-      <w:bookmarkStart w:id="155" w:name="_Toc517627596"/>
+      <w:bookmarkStart w:id="155" w:name="_Toc517628672"/>
       <w:r>
         <w:t xml:space="preserve">Table </w:t>
       </w:r>
@@ -46110,7 +46177,7 @@
         <w:pStyle w:val="Heading2"/>
         <w:spacing w:after="120"/>
       </w:pPr>
-      <w:bookmarkStart w:id="156" w:name="_Toc517627573"/>
+      <w:bookmarkStart w:id="156" w:name="_Toc517628649"/>
       <w:r>
         <w:lastRenderedPageBreak/>
         <w:t>Meeting of Minutes 6</w:t>
@@ -46490,7 +46557,7 @@
         <w:pStyle w:val="Caption"/>
         <w:keepNext/>
       </w:pPr>
-      <w:bookmarkStart w:id="157" w:name="_Toc517627597"/>
+      <w:bookmarkStart w:id="157" w:name="_Toc517628673"/>
       <w:r>
         <w:t xml:space="preserve">Table </w:t>
       </w:r>
@@ -48031,7 +48098,7 @@
         <w:pStyle w:val="Heading2"/>
         <w:spacing w:after="120"/>
       </w:pPr>
-      <w:bookmarkStart w:id="158" w:name="_Toc517627574"/>
+      <w:bookmarkStart w:id="158" w:name="_Toc517628650"/>
       <w:r>
         <w:lastRenderedPageBreak/>
         <w:t>Meeting of Minutes 7</w:t>
@@ -48435,7 +48502,7 @@
         <w:pStyle w:val="Caption"/>
         <w:keepNext/>
       </w:pPr>
-      <w:bookmarkStart w:id="159" w:name="_Toc517627598"/>
+      <w:bookmarkStart w:id="159" w:name="_Toc517628674"/>
       <w:r>
         <w:t xml:space="preserve">Table </w:t>
       </w:r>
@@ -50361,7 +50428,7 @@
         <w:pStyle w:val="Heading2"/>
         <w:spacing w:after="120"/>
       </w:pPr>
-      <w:bookmarkStart w:id="160" w:name="_Toc517627575"/>
+      <w:bookmarkStart w:id="160" w:name="_Toc517628651"/>
       <w:r>
         <w:lastRenderedPageBreak/>
         <w:t>Meeting of Minutes 8</w:t>
@@ -50765,7 +50832,7 @@
         <w:pStyle w:val="Caption"/>
         <w:keepNext/>
       </w:pPr>
-      <w:bookmarkStart w:id="161" w:name="_Toc517627599"/>
+      <w:bookmarkStart w:id="161" w:name="_Toc517628675"/>
       <w:r>
         <w:t xml:space="preserve">Table </w:t>
       </w:r>
@@ -52564,7 +52631,7 @@
           <mc:AlternateContent>
             <mc:Choice Requires="wps">
               <w:drawing>
-                <wp:anchor distT="0" distB="0" distL="114300" distR="114300" simplePos="0" relativeHeight="251660288" behindDoc="0" locked="0" layoutInCell="1" allowOverlap="1">
+                <wp:anchor distT="0" distB="0" distL="114300" distR="114300" simplePos="0" relativeHeight="251661312" behindDoc="0" locked="0" layoutInCell="1" allowOverlap="1" wp14:anchorId="3272C5E5" wp14:editId="781EC11F">
                   <wp:simplePos x="0" y="0"/>
                   <wp:positionH relativeFrom="column">
                     <wp:posOffset>-434340</wp:posOffset>
@@ -52683,11 +52750,11 @@
             </mc:Choice>
             <mc:Fallback>
               <w:pict>
-                <v:shapetype id="_x0000_t202" coordsize="21600,21600" o:spt="202" path="m,l,21600r21600,l21600,xe">
+                <v:shapetype w14:anchorId="3272C5E5" id="_x0000_t202" coordsize="21600,21600" o:spt="202" path="m,l,21600r21600,l21600,xe">
                   <v:stroke joinstyle="miter"/>
                   <v:path gradientshapeok="t" o:connecttype="rect"/>
                 </v:shapetype>
-                <v:shape id="Text Box 6" o:spid="_x0000_s1031" type="#_x0000_t202" style="position:absolute;left:0;text-align:left;margin-left:-34.2pt;margin-top:2.45pt;width:260.4pt;height:19.2pt;z-index:251660288;visibility:visible;mso-wrap-style:square;mso-height-percent:0;mso-wrap-distance-left:9pt;mso-wrap-distance-top:0;mso-wrap-distance-right:9pt;mso-wrap-distance-bottom:0;mso-position-horizontal:absolute;mso-position-horizontal-relative:text;mso-position-vertical:absolute;mso-position-vertical-relative:text;mso-height-percent:0;mso-height-relative:margin;v-text-anchor:top" o:gfxdata="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" fillcolor="white [3201]" stroked="f" strokeweight=".5pt">
+                <v:shape id="Text Box 6" o:spid="_x0000_s1031" type="#_x0000_t202" style="position:absolute;left:0;text-align:left;margin-left:-34.2pt;margin-top:2.45pt;width:260.4pt;height:19.2pt;z-index:251661312;visibility:visible;mso-wrap-style:square;mso-height-percent:0;mso-wrap-distance-left:9pt;mso-wrap-distance-top:0;mso-wrap-distance-right:9pt;mso-wrap-distance-bottom:0;mso-position-horizontal:absolute;mso-position-horizontal-relative:text;mso-position-vertical:absolute;mso-position-vertical-relative:text;mso-height-percent:0;mso-height-relative:margin;v-text-anchor:top" o:gfxdata="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" fillcolor="white [3201]" stroked="f" strokeweight=".5pt">
                   <v:textbox>
                     <w:txbxContent>
                       <w:p>
@@ -61800,7 +61867,7 @@
 </file>
 
 <file path=customXml/itemProps1.xml><?xml version="1.0" encoding="utf-8"?>
-<ds:datastoreItem xmlns:ds="http://schemas.openxmlformats.org/officeDocument/2006/customXml" ds:itemID="{DC04D2FF-B9E3-495A-9754-D1B5B8A530A9}">
+<ds:datastoreItem xmlns:ds="http://schemas.openxmlformats.org/officeDocument/2006/customXml" ds:itemID="{782E9831-DFCB-4EDB-B5D2-8DEA298F699D}">
   <ds:schemaRefs>
     <ds:schemaRef ds:uri="http://schemas.openxmlformats.org/officeDocument/2006/bibliography"/>
   </ds:schemaRefs>

</xml_diff>